<commit_message>
2nd commit - on master branch - Updating Projet_9_Dossier_d_exploitation_1.0.docx - Adding deploy process
</commit_message>
<xml_diff>
--- a/Projet_9_Dossier_d_exploitation_1.0.docx
+++ b/Projet_9_Dossier_d_exploitation_1.0.docx
@@ -2235,10 +2235,12 @@
       <w:pPr>
         <w:pStyle w:val="Titre1"/>
       </w:pPr>
+      <w:proofErr w:type="spellStart"/>
       <w:r>
         <w:lastRenderedPageBreak/>
         <w:t>Pré-requis</w:t>
       </w:r>
+      <w:proofErr w:type="spellEnd"/>
     </w:p>
     <w:p>
       <w:pPr>
@@ -2251,25 +2253,271 @@
     <w:p>
       <w:pPr>
         <w:pStyle w:val="Corpsdetexte"/>
-      </w:pPr>
-      <w:r>
+        <w:rPr>
+          <w:color w:val="FF0000"/>
+        </w:rPr>
+      </w:pPr>
+      <w:r>
+        <w:rPr>
+          <w:color w:val="FF0000"/>
+        </w:rPr>
         <w:t>Cette partie reprend la description technique des composants du système.</w:t>
       </w:r>
     </w:p>
     <w:p>
       <w:pPr>
+        <w:pStyle w:val="Corpsdetexte"/>
+      </w:pPr>
+      <w:r>
+        <w:t xml:space="preserve">L’ensemble des composants du système seront hébergés chez </w:t>
+      </w:r>
+      <w:r>
+        <w:t>DIGITAL OCEAN</w:t>
+      </w:r>
+      <w:r>
+        <w:t xml:space="preserve">. </w:t>
+      </w:r>
+      <w:r>
+        <w:t>Ils occuperont un emplacement virtuel.</w:t>
+      </w:r>
+      <w:r>
+        <w:t xml:space="preserve"> Ci-dessous, le diagramme de déploiement, extrait du dossier de conception. </w:t>
+      </w:r>
+    </w:p>
+    <w:p>
+      <w:pPr>
+        <w:pStyle w:val="Corpsdetexte"/>
+      </w:pPr>
+      <w:r>
+        <w:rPr>
+          <w:noProof/>
+        </w:rPr>
+        <w:drawing>
+          <wp:inline distT="0" distB="0" distL="0" distR="0" wp14:anchorId="063BCB11" wp14:editId="609EAF4C">
+            <wp:extent cx="6114415" cy="3228340"/>
+            <wp:effectExtent l="0" t="0" r="635" b="0"/>
+            <wp:docPr id="8" name="Image 8"/>
+            <wp:cNvGraphicFramePr>
+              <a:graphicFrameLocks xmlns:a="http://schemas.openxmlformats.org/drawingml/2006/main" noChangeAspect="1"/>
+            </wp:cNvGraphicFramePr>
+            <a:graphic xmlns:a="http://schemas.openxmlformats.org/drawingml/2006/main">
+              <a:graphicData uri="http://schemas.openxmlformats.org/drawingml/2006/picture">
+                <pic:pic xmlns:pic="http://schemas.openxmlformats.org/drawingml/2006/picture">
+                  <pic:nvPicPr>
+                    <pic:cNvPr id="0" name="Picture 1"/>
+                    <pic:cNvPicPr>
+                      <a:picLocks noChangeAspect="1" noChangeArrowheads="1"/>
+                    </pic:cNvPicPr>
+                  </pic:nvPicPr>
+                  <pic:blipFill>
+                    <a:blip r:embed="rId8">
+                      <a:extLst>
+                        <a:ext uri="{28A0092B-C50C-407E-A947-70E740481C1C}">
+                          <a14:useLocalDpi xmlns:a14="http://schemas.microsoft.com/office/drawing/2010/main" val="0"/>
+                        </a:ext>
+                      </a:extLst>
+                    </a:blip>
+                    <a:srcRect/>
+                    <a:stretch>
+                      <a:fillRect/>
+                    </a:stretch>
+                  </pic:blipFill>
+                  <pic:spPr bwMode="auto">
+                    <a:xfrm>
+                      <a:off x="0" y="0"/>
+                      <a:ext cx="6114415" cy="3228340"/>
+                    </a:xfrm>
+                    <a:prstGeom prst="rect">
+                      <a:avLst/>
+                    </a:prstGeom>
+                    <a:noFill/>
+                    <a:ln>
+                      <a:noFill/>
+                    </a:ln>
+                  </pic:spPr>
+                </pic:pic>
+              </a:graphicData>
+            </a:graphic>
+          </wp:inline>
+        </w:drawing>
+      </w:r>
+    </w:p>
+    <w:p>
+      <w:pPr>
+        <w:pStyle w:val="Corpsdetexte"/>
+      </w:pPr>
+    </w:p>
+    <w:p>
+      <w:pPr>
+        <w:pStyle w:val="Corpsdetexte"/>
+      </w:pPr>
+      <w:r>
+        <w:t>Ce diagramme reprend donc l’ensemble des composants principaux du système à déployer.</w:t>
+      </w:r>
+    </w:p>
+    <w:p>
+      <w:pPr>
+        <w:pStyle w:val="Corpsdetexte"/>
+        <w:rPr>
+          <w:i/>
+          <w:iCs/>
+        </w:rPr>
+      </w:pPr>
+      <w:r>
+        <w:rPr>
+          <w:i/>
+          <w:iCs/>
+        </w:rPr>
+        <w:t>PS : L’artefact « cookie.txt »</w:t>
+      </w:r>
+      <w:r>
+        <w:rPr>
+          <w:i/>
+          <w:iCs/>
+        </w:rPr>
+        <w:t xml:space="preserve"> sera installé automatiquement après la première connexion de l’utilisateur. Il n’est donc pas concerné par l</w:t>
+      </w:r>
+      <w:r>
+        <w:rPr>
+          <w:i/>
+          <w:iCs/>
+        </w:rPr>
+        <w:t>es</w:t>
+      </w:r>
+      <w:r>
+        <w:rPr>
+          <w:i/>
+          <w:iCs/>
+        </w:rPr>
+        <w:t xml:space="preserve"> procédure</w:t>
+      </w:r>
+      <w:r>
+        <w:rPr>
+          <w:i/>
+          <w:iCs/>
+        </w:rPr>
+        <w:t>s</w:t>
+      </w:r>
+      <w:r>
+        <w:rPr>
+          <w:i/>
+          <w:iCs/>
+        </w:rPr>
+        <w:t xml:space="preserve"> de déploiement</w:t>
+      </w:r>
+      <w:r>
+        <w:rPr>
+          <w:i/>
+          <w:iCs/>
+        </w:rPr>
+        <w:t>, de démarrage et de maintenance</w:t>
+      </w:r>
+      <w:r>
+        <w:rPr>
+          <w:i/>
+          <w:iCs/>
+        </w:rPr>
+        <w:t>.</w:t>
+      </w:r>
+    </w:p>
+    <w:p>
+      <w:pPr>
+        <w:pStyle w:val="Corpsdetexte"/>
+      </w:pPr>
+    </w:p>
+    <w:p>
+      <w:pPr>
+        <w:pStyle w:val="Corpsdetexte"/>
+      </w:pPr>
+    </w:p>
+    <w:p>
+      <w:pPr>
+        <w:pStyle w:val="Corpsdetexte"/>
+      </w:pPr>
+    </w:p>
+    <w:p>
+      <w:pPr>
+        <w:pStyle w:val="Corpsdetexte"/>
+      </w:pPr>
+    </w:p>
+    <w:p>
+      <w:pPr>
+        <w:pStyle w:val="Corpsdetexte"/>
+      </w:pPr>
+    </w:p>
+    <w:p>
+      <w:pPr>
+        <w:pStyle w:val="Corpsdetexte"/>
+      </w:pPr>
+    </w:p>
+    <w:p>
+      <w:pPr>
+        <w:pStyle w:val="Corpsdetexte"/>
+      </w:pPr>
+    </w:p>
+    <w:p>
+      <w:pPr>
+        <w:pStyle w:val="Corpsdetexte"/>
+      </w:pPr>
+      <w:r>
+        <w:t xml:space="preserve"> </w:t>
+      </w:r>
+    </w:p>
+    <w:p>
+      <w:pPr>
         <w:pStyle w:val="Titre3"/>
       </w:pPr>
       <w:r>
+        <w:lastRenderedPageBreak/>
         <w:t>Serveur de Base de données</w:t>
       </w:r>
     </w:p>
     <w:p>
       <w:pPr>
         <w:pStyle w:val="Corpsdetexte"/>
-      </w:pPr>
-      <w:r>
-        <w:t>Serveur de base de données hébergeant le/les schémas/base Xxxx….</w:t>
+        <w:rPr>
+          <w:color w:val="FF0000"/>
+        </w:rPr>
+      </w:pPr>
+      <w:r>
+        <w:rPr>
+          <w:color w:val="FF0000"/>
+        </w:rPr>
+        <w:t xml:space="preserve">Serveur de base de données hébergeant le/les schémas/base </w:t>
+      </w:r>
+      <w:proofErr w:type="spellStart"/>
+      <w:r>
+        <w:rPr>
+          <w:color w:val="FF0000"/>
+        </w:rPr>
+        <w:t>Xxxx</w:t>
+      </w:r>
+      <w:proofErr w:type="spellEnd"/>
+      <w:r>
+        <w:rPr>
+          <w:color w:val="FF0000"/>
+        </w:rPr>
+        <w:t>….</w:t>
+      </w:r>
+    </w:p>
+    <w:p>
+      <w:pPr>
+        <w:pStyle w:val="Corpsdetexte"/>
+      </w:pPr>
+      <w:r>
+        <w:t xml:space="preserve">Le serveur de base de données utilisé est de type </w:t>
+      </w:r>
+      <w:proofErr w:type="spellStart"/>
+      <w:r>
+        <w:rPr>
+          <w:b/>
+          <w:bCs/>
+        </w:rPr>
+        <w:t>Postgresql</w:t>
+      </w:r>
+      <w:proofErr w:type="spellEnd"/>
+      <w:r>
+        <w:t xml:space="preserve">. </w:t>
       </w:r>
     </w:p>
     <w:p>
@@ -2284,25 +2532,231 @@
       <w:pPr>
         <w:pStyle w:val="Corpsdetexte"/>
       </w:pPr>
+      <w:r>
+        <w:t>Le tableau ci-dessous reprend la description technique du serveur de base de données.</w:t>
+      </w:r>
+    </w:p>
+    <w:p>
+      <w:pPr>
+        <w:pStyle w:val="Corpsdetexte"/>
+        <w:jc w:val="center"/>
+      </w:pPr>
+      <w:r>
+        <w:drawing>
+          <wp:inline distT="0" distB="0" distL="0" distR="0" wp14:anchorId="7B532CF1" wp14:editId="40F0054C">
+            <wp:extent cx="3627434" cy="1874682"/>
+            <wp:effectExtent l="0" t="0" r="0" b="0"/>
+            <wp:docPr id="3" name="Image 3"/>
+            <wp:cNvGraphicFramePr>
+              <a:graphicFrameLocks xmlns:a="http://schemas.openxmlformats.org/drawingml/2006/main" noChangeAspect="1"/>
+            </wp:cNvGraphicFramePr>
+            <a:graphic xmlns:a="http://schemas.openxmlformats.org/drawingml/2006/main">
+              <a:graphicData uri="http://schemas.openxmlformats.org/drawingml/2006/picture">
+                <pic:pic xmlns:pic="http://schemas.openxmlformats.org/drawingml/2006/picture">
+                  <pic:nvPicPr>
+                    <pic:cNvPr id="1" name=""/>
+                    <pic:cNvPicPr/>
+                  </pic:nvPicPr>
+                  <pic:blipFill>
+                    <a:blip r:embed="rId9"/>
+                    <a:stretch>
+                      <a:fillRect/>
+                    </a:stretch>
+                  </pic:blipFill>
+                  <pic:spPr>
+                    <a:xfrm>
+                      <a:off x="0" y="0"/>
+                      <a:ext cx="3627434" cy="1874682"/>
+                    </a:xfrm>
+                    <a:prstGeom prst="rect">
+                      <a:avLst/>
+                    </a:prstGeom>
+                  </pic:spPr>
+                </pic:pic>
+              </a:graphicData>
+            </a:graphic>
+          </wp:inline>
+        </w:drawing>
+      </w:r>
+    </w:p>
+    <w:p>
+      <w:pPr>
+        <w:pStyle w:val="Corpsdetexte"/>
+        <w:jc w:val="center"/>
+      </w:pPr>
+    </w:p>
+    <w:p>
+      <w:pPr>
+        <w:pStyle w:val="Corpsdetexte"/>
+        <w:jc w:val="center"/>
+      </w:pPr>
+    </w:p>
+    <w:p>
+      <w:pPr>
+        <w:pStyle w:val="Corpsdetexte"/>
+        <w:jc w:val="center"/>
+      </w:pPr>
+    </w:p>
+    <w:p>
+      <w:pPr>
+        <w:pStyle w:val="Corpsdetexte"/>
+        <w:jc w:val="center"/>
+      </w:pPr>
+    </w:p>
+    <w:p>
+      <w:pPr>
+        <w:pStyle w:val="Corpsdetexte"/>
+        <w:jc w:val="center"/>
+      </w:pPr>
+    </w:p>
+    <w:p>
+      <w:pPr>
+        <w:pStyle w:val="Corpsdetexte"/>
+        <w:jc w:val="center"/>
+      </w:pPr>
+    </w:p>
+    <w:p>
+      <w:pPr>
+        <w:pStyle w:val="Corpsdetexte"/>
+        <w:jc w:val="center"/>
+      </w:pPr>
+    </w:p>
+    <w:p>
+      <w:pPr>
+        <w:pStyle w:val="Corpsdetexte"/>
+        <w:jc w:val="center"/>
+      </w:pPr>
+    </w:p>
+    <w:p>
+      <w:pPr>
+        <w:pStyle w:val="Corpsdetexte"/>
+        <w:jc w:val="center"/>
+      </w:pPr>
+    </w:p>
+    <w:p>
+      <w:pPr>
+        <w:pStyle w:val="Corpsdetexte"/>
+        <w:jc w:val="center"/>
+      </w:pPr>
+    </w:p>
+    <w:p>
+      <w:pPr>
+        <w:pStyle w:val="Corpsdetexte"/>
+        <w:jc w:val="center"/>
+      </w:pPr>
+    </w:p>
+    <w:p>
+      <w:pPr>
+        <w:pStyle w:val="Corpsdetexte"/>
+        <w:jc w:val="center"/>
+      </w:pPr>
+    </w:p>
+    <w:p>
+      <w:pPr>
+        <w:pStyle w:val="Corpsdetexte"/>
+        <w:jc w:val="center"/>
+      </w:pPr>
+    </w:p>
+    <w:p>
+      <w:pPr>
+        <w:pStyle w:val="Corpsdetexte"/>
+        <w:jc w:val="center"/>
+      </w:pPr>
+    </w:p>
+    <w:p>
+      <w:pPr>
+        <w:pStyle w:val="Corpsdetexte"/>
+        <w:jc w:val="center"/>
+      </w:pPr>
+    </w:p>
+    <w:p>
+      <w:pPr>
+        <w:pStyle w:val="Corpsdetexte"/>
+        <w:jc w:val="center"/>
+      </w:pPr>
+    </w:p>
+    <w:p>
+      <w:pPr>
+        <w:pStyle w:val="Corpsdetexte"/>
+        <w:jc w:val="center"/>
+      </w:pPr>
     </w:p>
     <w:p>
       <w:pPr>
         <w:pStyle w:val="Titre3"/>
       </w:pPr>
       <w:r>
+        <w:lastRenderedPageBreak/>
         <w:t>Serveur Web</w:t>
       </w:r>
     </w:p>
     <w:p>
       <w:pPr>
         <w:pStyle w:val="Corpsdetexte"/>
-      </w:pPr>
-      <w:r>
+        <w:rPr>
+          <w:color w:val="FF0000"/>
+        </w:rPr>
+      </w:pPr>
+      <w:r>
+        <w:rPr>
+          <w:color w:val="FF0000"/>
+        </w:rPr>
         <w:t>Serveur physique ou virtuel hébergeant l'application web.</w:t>
       </w:r>
     </w:p>
     <w:p>
       <w:pPr>
+        <w:pStyle w:val="Corpsdetexte"/>
+      </w:pPr>
+      <w:r>
+        <w:t>L</w:t>
+      </w:r>
+      <w:r>
+        <w:t xml:space="preserve">e </w:t>
+      </w:r>
+      <w:r>
+        <w:t>serveur web est de type</w:t>
+      </w:r>
+      <w:r>
+        <w:t xml:space="preserve"> </w:t>
+      </w:r>
+      <w:r>
+        <w:rPr>
+          <w:b/>
+          <w:bCs/>
+        </w:rPr>
+        <w:t>NGNIX</w:t>
+      </w:r>
+      <w:r>
+        <w:t>. Il est le support d</w:t>
+      </w:r>
+      <w:r>
+        <w:t>u</w:t>
+      </w:r>
+      <w:r>
+        <w:t xml:space="preserve"> </w:t>
+      </w:r>
+      <w:r>
+        <w:t>serveur d’</w:t>
+      </w:r>
+      <w:r>
+        <w:t xml:space="preserve">application web de type </w:t>
+      </w:r>
+      <w:proofErr w:type="spellStart"/>
+      <w:r>
+        <w:rPr>
+          <w:b/>
+          <w:bCs/>
+        </w:rPr>
+        <w:t>Gunicorn</w:t>
+      </w:r>
+      <w:proofErr w:type="spellEnd"/>
+      <w:r>
+        <w:t>.</w:t>
+      </w:r>
+    </w:p>
+    <w:p>
+      <w:pPr>
         <w:pStyle w:val="Titre4"/>
       </w:pPr>
       <w:r>
@@ -2313,36 +2767,196 @@
       <w:pPr>
         <w:pStyle w:val="Corpsdetexte"/>
       </w:pPr>
+      <w:r>
+        <w:t>Le tableau ci-dessous reprend la description technique du serveur web.</w:t>
+      </w:r>
+    </w:p>
+    <w:p>
+      <w:pPr>
+        <w:pStyle w:val="Corpsdetexte"/>
+        <w:jc w:val="center"/>
+      </w:pPr>
+      <w:r>
+        <w:drawing>
+          <wp:inline distT="0" distB="0" distL="0" distR="0" wp14:anchorId="512E7720" wp14:editId="7E9CE661">
+            <wp:extent cx="3619814" cy="2430991"/>
+            <wp:effectExtent l="0" t="0" r="0" b="7620"/>
+            <wp:docPr id="4" name="Image 4"/>
+            <wp:cNvGraphicFramePr>
+              <a:graphicFrameLocks xmlns:a="http://schemas.openxmlformats.org/drawingml/2006/main" noChangeAspect="1"/>
+            </wp:cNvGraphicFramePr>
+            <a:graphic xmlns:a="http://schemas.openxmlformats.org/drawingml/2006/main">
+              <a:graphicData uri="http://schemas.openxmlformats.org/drawingml/2006/picture">
+                <pic:pic xmlns:pic="http://schemas.openxmlformats.org/drawingml/2006/picture">
+                  <pic:nvPicPr>
+                    <pic:cNvPr id="1" name=""/>
+                    <pic:cNvPicPr/>
+                  </pic:nvPicPr>
+                  <pic:blipFill>
+                    <a:blip r:embed="rId10"/>
+                    <a:stretch>
+                      <a:fillRect/>
+                    </a:stretch>
+                  </pic:blipFill>
+                  <pic:spPr>
+                    <a:xfrm>
+                      <a:off x="0" y="0"/>
+                      <a:ext cx="3619814" cy="2430991"/>
+                    </a:xfrm>
+                    <a:prstGeom prst="rect">
+                      <a:avLst/>
+                    </a:prstGeom>
+                  </pic:spPr>
+                </pic:pic>
+              </a:graphicData>
+            </a:graphic>
+          </wp:inline>
+        </w:drawing>
+      </w:r>
+    </w:p>
+    <w:p>
+      <w:pPr>
+        <w:pStyle w:val="Corpsdetexte"/>
+      </w:pPr>
+      <w:r>
+        <w:t xml:space="preserve">Le tableau ci-dessous reprend la description technique du serveur </w:t>
+      </w:r>
+      <w:r>
+        <w:t>d’application web</w:t>
+      </w:r>
+      <w:r>
+        <w:t>.</w:t>
+      </w:r>
+    </w:p>
+    <w:p>
+      <w:pPr>
+        <w:pStyle w:val="Corpsdetexte"/>
+        <w:jc w:val="center"/>
+      </w:pPr>
+      <w:r>
+        <w:drawing>
+          <wp:inline distT="0" distB="0" distL="0" distR="0" wp14:anchorId="06B8E663" wp14:editId="7E6B102B">
+            <wp:extent cx="3627434" cy="2598645"/>
+            <wp:effectExtent l="0" t="0" r="0" b="0"/>
+            <wp:docPr id="5" name="Image 5"/>
+            <wp:cNvGraphicFramePr>
+              <a:graphicFrameLocks xmlns:a="http://schemas.openxmlformats.org/drawingml/2006/main" noChangeAspect="1"/>
+            </wp:cNvGraphicFramePr>
+            <a:graphic xmlns:a="http://schemas.openxmlformats.org/drawingml/2006/main">
+              <a:graphicData uri="http://schemas.openxmlformats.org/drawingml/2006/picture">
+                <pic:pic xmlns:pic="http://schemas.openxmlformats.org/drawingml/2006/picture">
+                  <pic:nvPicPr>
+                    <pic:cNvPr id="1" name=""/>
+                    <pic:cNvPicPr/>
+                  </pic:nvPicPr>
+                  <pic:blipFill>
+                    <a:blip r:embed="rId11"/>
+                    <a:stretch>
+                      <a:fillRect/>
+                    </a:stretch>
+                  </pic:blipFill>
+                  <pic:spPr>
+                    <a:xfrm>
+                      <a:off x="0" y="0"/>
+                      <a:ext cx="3627434" cy="2598645"/>
+                    </a:xfrm>
+                    <a:prstGeom prst="rect">
+                      <a:avLst/>
+                    </a:prstGeom>
+                  </pic:spPr>
+                </pic:pic>
+              </a:graphicData>
+            </a:graphic>
+          </wp:inline>
+        </w:drawing>
+      </w:r>
+    </w:p>
+    <w:p>
+      <w:pPr>
+        <w:pStyle w:val="Corpsdetexte"/>
+        <w:jc w:val="center"/>
+      </w:pPr>
+    </w:p>
+    <w:p>
+      <w:pPr>
+        <w:pStyle w:val="Corpsdetexte"/>
+        <w:jc w:val="center"/>
+      </w:pPr>
+    </w:p>
+    <w:p>
+      <w:pPr>
+        <w:pStyle w:val="Corpsdetexte"/>
+        <w:jc w:val="center"/>
+      </w:pPr>
+    </w:p>
+    <w:p>
+      <w:pPr>
+        <w:pStyle w:val="Corpsdetexte"/>
+        <w:jc w:val="center"/>
+      </w:pPr>
     </w:p>
     <w:p>
       <w:pPr>
         <w:pStyle w:val="Titre3"/>
-      </w:pPr>
-      <w:r>
-        <w:t>Serveur de Batches</w:t>
-      </w:r>
-    </w:p>
-    <w:p>
-      <w:pPr>
-        <w:pStyle w:val="Corpsdetexte"/>
-      </w:pPr>
-      <w:r>
+        <w:rPr>
+          <w:color w:val="FF0000"/>
+        </w:rPr>
+      </w:pPr>
+      <w:r>
+        <w:rPr>
+          <w:color w:val="FF0000"/>
+        </w:rPr>
+        <w:lastRenderedPageBreak/>
+        <w:t xml:space="preserve">Serveur de </w:t>
+      </w:r>
+      <w:proofErr w:type="spellStart"/>
+      <w:r>
+        <w:rPr>
+          <w:color w:val="FF0000"/>
+        </w:rPr>
+        <w:t>Batches</w:t>
+      </w:r>
+      <w:proofErr w:type="spellEnd"/>
+    </w:p>
+    <w:p>
+      <w:pPr>
+        <w:pStyle w:val="Corpsdetexte"/>
+        <w:rPr>
+          <w:color w:val="FF0000"/>
+        </w:rPr>
+      </w:pPr>
+      <w:r>
+        <w:rPr>
+          <w:color w:val="FF0000"/>
+        </w:rPr>
         <w:t>...</w:t>
       </w:r>
     </w:p>
     <w:p>
       <w:pPr>
         <w:pStyle w:val="Titre3"/>
-      </w:pPr>
-      <w:r>
+        <w:rPr>
+          <w:color w:val="FF0000"/>
+        </w:rPr>
+      </w:pPr>
+      <w:r>
+        <w:rPr>
+          <w:color w:val="FF0000"/>
+        </w:rPr>
         <w:t>Serveur de Fichiers</w:t>
       </w:r>
     </w:p>
     <w:p>
       <w:pPr>
         <w:pStyle w:val="Corpsdetexte"/>
-      </w:pPr>
-      <w:r>
+        <w:rPr>
+          <w:color w:val="FF0000"/>
+        </w:rPr>
+      </w:pPr>
+      <w:r>
+        <w:rPr>
+          <w:color w:val="FF0000"/>
+        </w:rPr>
         <w:t>...</w:t>
       </w:r>
     </w:p>
@@ -2357,8 +2971,14 @@
     <w:p>
       <w:pPr>
         <w:pStyle w:val="Corpsdetexte"/>
-      </w:pPr>
-      <w:r>
+        <w:rPr>
+          <w:color w:val="FF0000"/>
+        </w:rPr>
+      </w:pPr>
+      <w:r>
+        <w:rPr>
+          <w:color w:val="FF0000"/>
+        </w:rPr>
         <w:t>Les bases de données et schémas suivants doivent être accessibles et à jour :</w:t>
       </w:r>
     </w:p>
@@ -2369,32 +2989,263 @@
           <w:ilvl w:val="0"/>
           <w:numId w:val="4"/>
         </w:numPr>
+        <w:rPr>
+          <w:color w:val="FF0000"/>
+        </w:rPr>
       </w:pPr>
       <w:r>
         <w:rPr>
           <w:b/>
           <w:bCs/>
+          <w:color w:val="FF0000"/>
         </w:rPr>
         <w:t>… :</w:t>
       </w:r>
       <w:r>
+        <w:rPr>
+          <w:color w:val="FF0000"/>
+        </w:rPr>
         <w:t xml:space="preserve"> version XXX</w:t>
       </w:r>
     </w:p>
     <w:p>
       <w:pPr>
+        <w:pStyle w:val="Corpsdetexte"/>
+      </w:pPr>
+    </w:p>
+    <w:p>
+      <w:pPr>
+        <w:pStyle w:val="Corpsdetexte"/>
+      </w:pPr>
+    </w:p>
+    <w:p>
+      <w:pPr>
+        <w:pStyle w:val="Corpsdetexte"/>
+      </w:pPr>
+    </w:p>
+    <w:p>
+      <w:pPr>
+        <w:pStyle w:val="Corpsdetexte"/>
+      </w:pPr>
+    </w:p>
+    <w:p>
+      <w:pPr>
+        <w:pStyle w:val="Corpsdetexte"/>
+      </w:pPr>
+    </w:p>
+    <w:p>
+      <w:pPr>
+        <w:pStyle w:val="Corpsdetexte"/>
+      </w:pPr>
+    </w:p>
+    <w:p>
+      <w:pPr>
+        <w:pStyle w:val="Corpsdetexte"/>
+      </w:pPr>
+    </w:p>
+    <w:p>
+      <w:pPr>
+        <w:pStyle w:val="Corpsdetexte"/>
+      </w:pPr>
+    </w:p>
+    <w:p>
+      <w:pPr>
+        <w:pStyle w:val="Corpsdetexte"/>
+      </w:pPr>
+    </w:p>
+    <w:p>
+      <w:pPr>
+        <w:pStyle w:val="Corpsdetexte"/>
+      </w:pPr>
+    </w:p>
+    <w:p>
+      <w:pPr>
+        <w:pStyle w:val="Corpsdetexte"/>
+      </w:pPr>
+    </w:p>
+    <w:p>
+      <w:pPr>
+        <w:pStyle w:val="Corpsdetexte"/>
+      </w:pPr>
+    </w:p>
+    <w:p>
+      <w:pPr>
+        <w:pStyle w:val="Corpsdetexte"/>
+      </w:pPr>
+    </w:p>
+    <w:p>
+      <w:pPr>
+        <w:pStyle w:val="Corpsdetexte"/>
+      </w:pPr>
+    </w:p>
+    <w:p>
+      <w:pPr>
+        <w:pStyle w:val="Corpsdetexte"/>
+      </w:pPr>
+    </w:p>
+    <w:p>
+      <w:pPr>
+        <w:pStyle w:val="Corpsdetexte"/>
+      </w:pPr>
+    </w:p>
+    <w:p>
+      <w:pPr>
+        <w:pStyle w:val="Corpsdetexte"/>
+      </w:pPr>
+    </w:p>
+    <w:p>
+      <w:pPr>
+        <w:pStyle w:val="Corpsdetexte"/>
+      </w:pPr>
+    </w:p>
+    <w:p>
+      <w:pPr>
+        <w:pStyle w:val="Corpsdetexte"/>
+      </w:pPr>
+    </w:p>
+    <w:p>
+      <w:pPr>
+        <w:pStyle w:val="Corpsdetexte"/>
+      </w:pPr>
+    </w:p>
+    <w:p>
+      <w:pPr>
+        <w:pStyle w:val="Corpsdetexte"/>
+      </w:pPr>
+    </w:p>
+    <w:p>
+      <w:pPr>
         <w:pStyle w:val="Titre2"/>
       </w:pPr>
-      <w:r>
+      <w:proofErr w:type="spellStart"/>
+      <w:r>
+        <w:lastRenderedPageBreak/>
         <w:t>Web-services</w:t>
       </w:r>
-    </w:p>
-    <w:p>
-      <w:pPr>
-        <w:pStyle w:val="Corpsdetexte"/>
-      </w:pPr>
-      <w:r>
+      <w:proofErr w:type="spellEnd"/>
+    </w:p>
+    <w:p>
+      <w:pPr>
+        <w:pStyle w:val="Corpsdetexte"/>
+        <w:rPr>
+          <w:color w:val="FF0000"/>
+        </w:rPr>
+      </w:pPr>
+      <w:r>
+        <w:rPr>
+          <w:color w:val="FF0000"/>
+        </w:rPr>
         <w:t>Les web services suivants doivent être accessibles et à jour :</w:t>
+      </w:r>
+    </w:p>
+    <w:p>
+      <w:pPr>
+        <w:pStyle w:val="Corpsdetexte"/>
+      </w:pPr>
+      <w:r>
+        <w:t>Le</w:t>
+      </w:r>
+      <w:r>
+        <w:t xml:space="preserve">s </w:t>
+      </w:r>
+      <w:proofErr w:type="spellStart"/>
+      <w:r>
+        <w:t>web-services</w:t>
+      </w:r>
+      <w:proofErr w:type="spellEnd"/>
+      <w:r>
+        <w:t xml:space="preserve"> sont des composants externes à la solution qui apportent des fonctionnalités supplémentaires au système. Elles sont implémentées via leur API respective. </w:t>
+      </w:r>
+    </w:p>
+    <w:p>
+      <w:pPr>
+        <w:pStyle w:val="Corpsdetexte"/>
+      </w:pPr>
+      <w:r>
+        <w:rPr>
+          <w:i/>
+          <w:iCs/>
+        </w:rPr>
+        <w:t xml:space="preserve">Pour de plus d’informations sur le rôle et la mise en place des </w:t>
+      </w:r>
+      <w:proofErr w:type="spellStart"/>
+      <w:r>
+        <w:rPr>
+          <w:i/>
+          <w:iCs/>
+        </w:rPr>
+        <w:t>web-services</w:t>
+      </w:r>
+      <w:proofErr w:type="spellEnd"/>
+      <w:r>
+        <w:rPr>
+          <w:i/>
+          <w:iCs/>
+        </w:rPr>
+        <w:t xml:space="preserve"> de la solution, consultez le </w:t>
+      </w:r>
+      <w:r>
+        <w:rPr>
+          <w:b/>
+          <w:bCs/>
+          <w:i/>
+          <w:iCs/>
+        </w:rPr>
+        <w:t>dossier de conception technique</w:t>
+      </w:r>
+      <w:r>
+        <w:rPr>
+          <w:i/>
+          <w:iCs/>
+        </w:rPr>
+        <w:t xml:space="preserve"> à la partie </w:t>
+      </w:r>
+      <w:r>
+        <w:rPr>
+          <w:b/>
+          <w:bCs/>
+          <w:i/>
+          <w:iCs/>
+        </w:rPr>
+        <w:t>Règles de gestion Architecture Technique</w:t>
+      </w:r>
+      <w:r>
+        <w:rPr>
+          <w:i/>
+          <w:iCs/>
+        </w:rPr>
+        <w:t>.</w:t>
+      </w:r>
+      <w:r>
+        <w:t xml:space="preserve"> </w:t>
+      </w:r>
+    </w:p>
+    <w:p>
+      <w:pPr>
+        <w:pStyle w:val="Corpsdetexte"/>
+      </w:pPr>
+      <w:r>
+        <w:t xml:space="preserve">Le système </w:t>
+      </w:r>
+      <w:r>
+        <w:t>utilise</w:t>
+      </w:r>
+      <w:r>
+        <w:t xml:space="preserve"> de </w:t>
+      </w:r>
+      <w:r>
+        <w:t>trois</w:t>
+      </w:r>
+      <w:r>
+        <w:t xml:space="preserve"> </w:t>
+      </w:r>
+      <w:proofErr w:type="spellStart"/>
+      <w:r>
+        <w:t>web-services</w:t>
+      </w:r>
+      <w:proofErr w:type="spellEnd"/>
+      <w:r>
+        <w:t xml:space="preserve"> classés en deux groupes :</w:t>
       </w:r>
     </w:p>
     <w:p>
@@ -2402,25 +3253,231 @@
         <w:pStyle w:val="Corpsdetexte"/>
         <w:numPr>
           <w:ilvl w:val="0"/>
-          <w:numId w:val="5"/>
+          <w:numId w:val="9"/>
         </w:numPr>
       </w:pPr>
       <w:r>
-        <w:rPr>
-          <w:b/>
-          <w:bCs/>
-        </w:rPr>
-        <w:t>… :</w:t>
-      </w:r>
-      <w:r>
-        <w:t xml:space="preserve"> version XXX</w:t>
-      </w:r>
+        <w:t xml:space="preserve">Un </w:t>
+      </w:r>
+      <w:proofErr w:type="spellStart"/>
+      <w:r>
+        <w:t>web-service</w:t>
+      </w:r>
+      <w:proofErr w:type="spellEnd"/>
+      <w:r>
+        <w:t xml:space="preserve"> monétique : </w:t>
+      </w:r>
+      <w:proofErr w:type="spellStart"/>
+      <w:r>
+        <w:t>Stripe</w:t>
+      </w:r>
+      <w:proofErr w:type="spellEnd"/>
+    </w:p>
+    <w:p>
+      <w:pPr>
+        <w:pStyle w:val="Corpsdetexte"/>
+        <w:numPr>
+          <w:ilvl w:val="0"/>
+          <w:numId w:val="9"/>
+        </w:numPr>
+      </w:pPr>
+      <w:r>
+        <w:t xml:space="preserve">Deux </w:t>
+      </w:r>
+      <w:proofErr w:type="spellStart"/>
+      <w:r>
+        <w:t>web-services</w:t>
+      </w:r>
+      <w:proofErr w:type="spellEnd"/>
+      <w:r>
+        <w:t xml:space="preserve"> d’authentification : Google </w:t>
+      </w:r>
+      <w:proofErr w:type="spellStart"/>
+      <w:r>
+        <w:t>Sign</w:t>
+      </w:r>
+      <w:proofErr w:type="spellEnd"/>
+      <w:r>
+        <w:t>-in et Facebook Login</w:t>
+      </w:r>
+    </w:p>
+    <w:p>
+      <w:pPr>
+        <w:pStyle w:val="Corpsdetexte"/>
+      </w:pPr>
+      <w:r>
+        <w:t xml:space="preserve">Le tableau ci-dessous reprend la description technique du </w:t>
+      </w:r>
+      <w:proofErr w:type="spellStart"/>
+      <w:r>
+        <w:t>web-service</w:t>
+      </w:r>
+      <w:proofErr w:type="spellEnd"/>
+      <w:r>
+        <w:t xml:space="preserve"> monétique</w:t>
+      </w:r>
+      <w:r>
+        <w:t>.</w:t>
+      </w:r>
+    </w:p>
+    <w:p>
+      <w:pPr>
+        <w:pStyle w:val="Corpsdetexte"/>
+        <w:jc w:val="center"/>
+      </w:pPr>
+      <w:r>
+        <w:drawing>
+          <wp:inline distT="0" distB="0" distL="0" distR="0" wp14:anchorId="7D2EC939" wp14:editId="06EA796F">
+            <wp:extent cx="3772227" cy="960203"/>
+            <wp:effectExtent l="0" t="0" r="0" b="0"/>
+            <wp:docPr id="6" name="Image 6"/>
+            <wp:cNvGraphicFramePr>
+              <a:graphicFrameLocks xmlns:a="http://schemas.openxmlformats.org/drawingml/2006/main" noChangeAspect="1"/>
+            </wp:cNvGraphicFramePr>
+            <a:graphic xmlns:a="http://schemas.openxmlformats.org/drawingml/2006/main">
+              <a:graphicData uri="http://schemas.openxmlformats.org/drawingml/2006/picture">
+                <pic:pic xmlns:pic="http://schemas.openxmlformats.org/drawingml/2006/picture">
+                  <pic:nvPicPr>
+                    <pic:cNvPr id="1" name=""/>
+                    <pic:cNvPicPr/>
+                  </pic:nvPicPr>
+                  <pic:blipFill>
+                    <a:blip r:embed="rId12"/>
+                    <a:stretch>
+                      <a:fillRect/>
+                    </a:stretch>
+                  </pic:blipFill>
+                  <pic:spPr>
+                    <a:xfrm>
+                      <a:off x="0" y="0"/>
+                      <a:ext cx="3772227" cy="960203"/>
+                    </a:xfrm>
+                    <a:prstGeom prst="rect">
+                      <a:avLst/>
+                    </a:prstGeom>
+                  </pic:spPr>
+                </pic:pic>
+              </a:graphicData>
+            </a:graphic>
+          </wp:inline>
+        </w:drawing>
+      </w:r>
+    </w:p>
+    <w:p>
+      <w:pPr>
+        <w:pStyle w:val="Corpsdetexte"/>
+      </w:pPr>
+      <w:r>
+        <w:t>Le tableau ci-dessous reprend la description technique d</w:t>
+      </w:r>
+      <w:r>
+        <w:t>es</w:t>
+      </w:r>
+      <w:r>
+        <w:t xml:space="preserve"> </w:t>
+      </w:r>
+      <w:proofErr w:type="spellStart"/>
+      <w:r>
+        <w:t>web-service</w:t>
+      </w:r>
+      <w:r>
+        <w:t>s</w:t>
+      </w:r>
+      <w:proofErr w:type="spellEnd"/>
+      <w:r>
+        <w:t xml:space="preserve"> </w:t>
+      </w:r>
+      <w:r>
+        <w:t>d’authentification</w:t>
+      </w:r>
+      <w:r>
+        <w:t>.</w:t>
+      </w:r>
+    </w:p>
+    <w:p>
+      <w:pPr>
+        <w:pStyle w:val="Corpsdetexte"/>
+        <w:jc w:val="center"/>
+      </w:pPr>
+      <w:r>
+        <w:drawing>
+          <wp:inline distT="0" distB="0" distL="0" distR="0" wp14:anchorId="316D4AA1" wp14:editId="21F50D5A">
+            <wp:extent cx="3772227" cy="1889924"/>
+            <wp:effectExtent l="0" t="0" r="0" b="0"/>
+            <wp:docPr id="7" name="Image 7"/>
+            <wp:cNvGraphicFramePr>
+              <a:graphicFrameLocks xmlns:a="http://schemas.openxmlformats.org/drawingml/2006/main" noChangeAspect="1"/>
+            </wp:cNvGraphicFramePr>
+            <a:graphic xmlns:a="http://schemas.openxmlformats.org/drawingml/2006/main">
+              <a:graphicData uri="http://schemas.openxmlformats.org/drawingml/2006/picture">
+                <pic:pic xmlns:pic="http://schemas.openxmlformats.org/drawingml/2006/picture">
+                  <pic:nvPicPr>
+                    <pic:cNvPr id="1" name=""/>
+                    <pic:cNvPicPr/>
+                  </pic:nvPicPr>
+                  <pic:blipFill>
+                    <a:blip r:embed="rId13"/>
+                    <a:stretch>
+                      <a:fillRect/>
+                    </a:stretch>
+                  </pic:blipFill>
+                  <pic:spPr>
+                    <a:xfrm>
+                      <a:off x="0" y="0"/>
+                      <a:ext cx="3772227" cy="1889924"/>
+                    </a:xfrm>
+                    <a:prstGeom prst="rect">
+                      <a:avLst/>
+                    </a:prstGeom>
+                  </pic:spPr>
+                </pic:pic>
+              </a:graphicData>
+            </a:graphic>
+          </wp:inline>
+        </w:drawing>
+      </w:r>
+    </w:p>
+    <w:p>
+      <w:pPr>
+        <w:pStyle w:val="Corpsdetexte"/>
+      </w:pPr>
+    </w:p>
+    <w:p>
+      <w:pPr>
+        <w:pStyle w:val="Corpsdetexte"/>
+      </w:pPr>
+    </w:p>
+    <w:p>
+      <w:pPr>
+        <w:pStyle w:val="Corpsdetexte"/>
+      </w:pPr>
+    </w:p>
+    <w:p>
+      <w:pPr>
+        <w:pStyle w:val="Corpsdetexte"/>
+      </w:pPr>
+    </w:p>
+    <w:p>
+      <w:pPr>
+        <w:pStyle w:val="Corpsdetexte"/>
+      </w:pPr>
+    </w:p>
+    <w:p>
+      <w:pPr>
+        <w:pStyle w:val="Corpsdetexte"/>
+      </w:pPr>
+    </w:p>
+    <w:p>
+      <w:pPr>
+        <w:pStyle w:val="Corpsdetexte"/>
+      </w:pPr>
     </w:p>
     <w:p>
       <w:pPr>
         <w:pStyle w:val="Titre2"/>
       </w:pPr>
       <w:r>
+        <w:lastRenderedPageBreak/>
         <w:t>Autres Ressources</w:t>
       </w:r>
     </w:p>
@@ -2466,17 +3523,255 @@
     </w:p>
     <w:p>
       <w:pPr>
+        <w:pStyle w:val="Corpsdetexte"/>
+      </w:pPr>
+      <w:r>
+        <w:t xml:space="preserve">La procédure de déploiement suivante doit être respectée, afin de garantir le bon déploiement du site web PIZZA OC. </w:t>
+      </w:r>
+    </w:p>
+    <w:p>
+      <w:pPr>
+        <w:pStyle w:val="Corpsdetexte"/>
+        <w:rPr>
+          <w:u w:val="single"/>
+        </w:rPr>
+      </w:pPr>
+      <w:r>
+        <w:rPr>
+          <w:u w:val="single"/>
+        </w:rPr>
+        <w:t>Les étapes</w:t>
+      </w:r>
+      <w:r>
+        <w:rPr>
+          <w:u w:val="single"/>
+        </w:rPr>
+        <w:t xml:space="preserve"> de déploiement</w:t>
+      </w:r>
+    </w:p>
+    <w:p>
+      <w:pPr>
+        <w:pStyle w:val="Corpsdetexte"/>
+      </w:pPr>
+      <w:r>
+        <w:t>Le site web</w:t>
+      </w:r>
+      <w:r>
+        <w:t xml:space="preserve"> DJANGO</w:t>
+      </w:r>
+      <w:r>
+        <w:t xml:space="preserve"> sera installé sur une machine publi</w:t>
+      </w:r>
+      <w:r>
+        <w:t>que</w:t>
+      </w:r>
+      <w:r>
+        <w:t xml:space="preserve"> de type UBUNTU</w:t>
+      </w:r>
+      <w:r>
+        <w:t>. Des composants LINUX-UBUNTU seront donc installés</w:t>
+      </w:r>
+      <w:r>
+        <w:t xml:space="preserve"> pour prendre en charge et servir les applications DJANGO. </w:t>
+      </w:r>
+    </w:p>
+    <w:p>
+      <w:pPr>
+        <w:pStyle w:val="Corpsdetexte"/>
+      </w:pPr>
+      <w:r>
+        <w:t>La</w:t>
+      </w:r>
+      <w:r>
+        <w:t xml:space="preserve"> base de données POSTGRESQL sera configurée</w:t>
+      </w:r>
+      <w:r>
+        <w:t xml:space="preserve"> afin de gérer les données applicatives.</w:t>
+      </w:r>
+    </w:p>
+    <w:p>
+      <w:pPr>
+        <w:pStyle w:val="Corpsdetexte"/>
+      </w:pPr>
+      <w:r>
+        <w:t>Le serveur d’application GUNICORN sera installé et configuré pour s’interfacer avec les applications du site.</w:t>
+      </w:r>
+    </w:p>
+    <w:p>
+      <w:pPr>
+        <w:pStyle w:val="Corpsdetexte"/>
+      </w:pPr>
+      <w:r>
+        <w:t>Enfin, le serveur web NGNIX sera installé</w:t>
+      </w:r>
+      <w:r>
+        <w:t xml:space="preserve"> et configuré</w:t>
+      </w:r>
+      <w:r>
+        <w:t xml:space="preserve"> pour gérer la communication entre le service GUNICORN</w:t>
+      </w:r>
+      <w:r>
+        <w:t xml:space="preserve"> et internet, et ainsi, profiter des fonctionnalités de sécurité et de performance.</w:t>
+      </w:r>
+    </w:p>
+    <w:p>
+      <w:pPr>
         <w:pStyle w:val="Titre2"/>
       </w:pPr>
       <w:r>
-        <w:t>Déploiement des Batches</w:t>
-      </w:r>
+        <w:t xml:space="preserve">Déploiement des </w:t>
+      </w:r>
+      <w:proofErr w:type="spellStart"/>
+      <w:r>
+        <w:t>Batches</w:t>
+      </w:r>
+      <w:proofErr w:type="spellEnd"/>
+    </w:p>
+    <w:p>
+      <w:pPr>
+        <w:pStyle w:val="Corpsdetexte"/>
+      </w:pPr>
+      <w:r>
+        <w:t>Le déploiement du site web PIZZA OC est semi-automatique. Il s’appuie sur l’exécution de plusieurs scripts partiellement rédigés nécessitant des précisions complémentaires. Il y a quatre scripts ou artefacts à configurer avant quelle ne soient utilisées pour le déploiement du site :</w:t>
+      </w:r>
+    </w:p>
+    <w:p>
+      <w:pPr>
+        <w:pStyle w:val="Corpsdetexte"/>
+        <w:numPr>
+          <w:ilvl w:val="0"/>
+          <w:numId w:val="9"/>
+        </w:numPr>
+      </w:pPr>
+      <w:r>
+        <w:t>ubuntu-scripts.sh</w:t>
+      </w:r>
+    </w:p>
+    <w:p>
+      <w:pPr>
+        <w:pStyle w:val="Corpsdetexte"/>
+        <w:numPr>
+          <w:ilvl w:val="0"/>
+          <w:numId w:val="9"/>
+        </w:numPr>
+      </w:pPr>
+      <w:r>
+        <w:t>postgresql-scripts.sh</w:t>
+      </w:r>
+    </w:p>
+    <w:p>
+      <w:pPr>
+        <w:pStyle w:val="Corpsdetexte"/>
+        <w:numPr>
+          <w:ilvl w:val="0"/>
+          <w:numId w:val="9"/>
+        </w:numPr>
+      </w:pPr>
+      <w:r>
+        <w:t>gunicorn-scripts.sh</w:t>
+      </w:r>
+    </w:p>
+    <w:p>
+      <w:pPr>
+        <w:pStyle w:val="Corpsdetexte"/>
+        <w:numPr>
+          <w:ilvl w:val="0"/>
+          <w:numId w:val="9"/>
+        </w:numPr>
+      </w:pPr>
+      <w:r>
+        <w:t>ngnix-scripts.sh</w:t>
+      </w:r>
+    </w:p>
+    <w:p>
+      <w:pPr>
+        <w:pStyle w:val="Corpsdetexte"/>
+      </w:pPr>
+      <w:r>
+        <w:t>Ces artefacts seront exécutés selon dans l’ordre précis ci-dessous :</w:t>
+      </w:r>
+    </w:p>
+    <w:p>
+      <w:pPr>
+        <w:pStyle w:val="Corpsdetexte"/>
+      </w:pPr>
+    </w:p>
+    <w:p>
+      <w:pPr>
+        <w:pStyle w:val="Corpsdetexte"/>
+        <w:jc w:val="center"/>
+      </w:pPr>
+      <w:r>
+        <w:drawing>
+          <wp:inline distT="0" distB="0" distL="0" distR="0" wp14:anchorId="5E763DAE" wp14:editId="08C050CA">
+            <wp:extent cx="6120130" cy="853440"/>
+            <wp:effectExtent l="0" t="0" r="0" b="3810"/>
+            <wp:docPr id="10" name="Image 10"/>
+            <wp:cNvGraphicFramePr>
+              <a:graphicFrameLocks xmlns:a="http://schemas.openxmlformats.org/drawingml/2006/main" noChangeAspect="1"/>
+            </wp:cNvGraphicFramePr>
+            <a:graphic xmlns:a="http://schemas.openxmlformats.org/drawingml/2006/main">
+              <a:graphicData uri="http://schemas.openxmlformats.org/drawingml/2006/picture">
+                <pic:pic xmlns:pic="http://schemas.openxmlformats.org/drawingml/2006/picture">
+                  <pic:nvPicPr>
+                    <pic:cNvPr id="1" name=""/>
+                    <pic:cNvPicPr/>
+                  </pic:nvPicPr>
+                  <pic:blipFill>
+                    <a:blip r:embed="rId14"/>
+                    <a:stretch>
+                      <a:fillRect/>
+                    </a:stretch>
+                  </pic:blipFill>
+                  <pic:spPr>
+                    <a:xfrm>
+                      <a:off x="0" y="0"/>
+                      <a:ext cx="6120130" cy="853440"/>
+                    </a:xfrm>
+                    <a:prstGeom prst="rect">
+                      <a:avLst/>
+                    </a:prstGeom>
+                  </pic:spPr>
+                </pic:pic>
+              </a:graphicData>
+            </a:graphic>
+          </wp:inline>
+        </w:drawing>
+      </w:r>
+    </w:p>
+    <w:p>
+      <w:pPr>
+        <w:pStyle w:val="Corpsdetexte"/>
+        <w:jc w:val="left"/>
+      </w:pPr>
+      <w:r>
+        <w:t xml:space="preserve">Chaque artefact est une étape de déploiement. Elle contient chacune les opérations d’installation, de configuration et de lancement de cette dernière. Avant l’exécution de ces scripts, il est important de les édités afin de corriger et confirmer leur contenu. </w:t>
+      </w:r>
+    </w:p>
+    <w:p>
+      <w:pPr>
+        <w:pStyle w:val="Corpsdetexte"/>
+        <w:jc w:val="left"/>
+      </w:pPr>
+    </w:p>
+    <w:p>
+      <w:pPr>
+        <w:pStyle w:val="Corpsdetexte"/>
+        <w:jc w:val="left"/>
+      </w:pPr>
+    </w:p>
+    <w:p>
+      <w:pPr>
+        <w:pStyle w:val="Corpsdetexte"/>
+        <w:jc w:val="left"/>
+      </w:pPr>
     </w:p>
     <w:p>
       <w:pPr>
         <w:pStyle w:val="Titre3"/>
       </w:pPr>
       <w:r>
+        <w:lastRenderedPageBreak/>
         <w:t>Artefacts</w:t>
       </w:r>
     </w:p>
@@ -2485,7 +3780,15 @@
         <w:pStyle w:val="Corpsdetexte"/>
       </w:pPr>
       <w:r>
-        <w:t>Les batches de l’application Xxx sont construits sous la forme d'une archive ZIP contenant les répertoires :</w:t>
+        <w:t xml:space="preserve">Les </w:t>
+      </w:r>
+      <w:proofErr w:type="spellStart"/>
+      <w:r>
+        <w:t>batches</w:t>
+      </w:r>
+      <w:proofErr w:type="spellEnd"/>
+      <w:r>
+        <w:t xml:space="preserve"> de l’application Xxx sont construits sous la forme d'une archive ZIP contenant les répertoires :</w:t>
       </w:r>
     </w:p>
     <w:p>
@@ -2504,8 +3807,13 @@
         <w:t>bin</w:t>
       </w:r>
       <w:r>
-        <w:t xml:space="preserve"> : les scripts SH de lancement des différents batches</w:t>
-      </w:r>
+        <w:t xml:space="preserve"> : les scripts SH de lancement des différents </w:t>
+      </w:r>
+      <w:proofErr w:type="spellStart"/>
+      <w:r>
+        <w:t>batches</w:t>
+      </w:r>
+      <w:proofErr w:type="spellEnd"/>
     </w:p>
     <w:p>
       <w:pPr>
@@ -2587,15 +3895,32 @@
           <w:b/>
           <w:bCs/>
         </w:rPr>
-        <w:t>/xxx/yyy</w:t>
-      </w:r>
-    </w:p>
-    <w:p>
-      <w:pPr>
-        <w:pStyle w:val="Corpsdetexte"/>
-      </w:pPr>
-      <w:r>
-        <w:t>Positionner les droits d'exécution sur les scripts SH de lancement des batches.</w:t>
+        <w:t>/xxx/</w:t>
+      </w:r>
+      <w:proofErr w:type="spellStart"/>
+      <w:r>
+        <w:rPr>
+          <w:b/>
+          <w:bCs/>
+        </w:rPr>
+        <w:t>yyy</w:t>
+      </w:r>
+      <w:proofErr w:type="spellEnd"/>
+    </w:p>
+    <w:p>
+      <w:pPr>
+        <w:pStyle w:val="Corpsdetexte"/>
+      </w:pPr>
+      <w:r>
+        <w:t xml:space="preserve">Positionner les droits d'exécution sur les scripts SH de lancement des </w:t>
+      </w:r>
+      <w:proofErr w:type="spellStart"/>
+      <w:r>
+        <w:t>batches</w:t>
+      </w:r>
+      <w:proofErr w:type="spellEnd"/>
+      <w:r>
+        <w:t>.</w:t>
       </w:r>
     </w:p>
     <w:p>
@@ -2619,7 +3944,15 @@
         <w:pStyle w:val="Corpsdetexte"/>
       </w:pPr>
       <w:r>
-        <w:t>Voici les variables d'environnement reconnues par les batches de l’application XXX :</w:t>
+        <w:t xml:space="preserve">Voici les variables d'environnement reconnues par les </w:t>
+      </w:r>
+      <w:proofErr w:type="spellStart"/>
+      <w:r>
+        <w:t>batches</w:t>
+      </w:r>
+      <w:proofErr w:type="spellEnd"/>
+      <w:r>
+        <w:t xml:space="preserve"> de l’application XXX :</w:t>
       </w:r>
     </w:p>
     <w:tbl>
@@ -2891,6 +4224,7 @@
           <w:numId w:val="7"/>
         </w:numPr>
       </w:pPr>
+      <w:proofErr w:type="spellStart"/>
       <w:r>
         <w:rPr>
           <w:b/>
@@ -2898,6 +4232,7 @@
         </w:rPr>
         <w:t>xxx.yyy</w:t>
       </w:r>
+      <w:proofErr w:type="spellEnd"/>
       <w:r>
         <w:t> : fichier de configuration des logs</w:t>
       </w:r>
@@ -2910,6 +4245,7 @@
           <w:numId w:val="7"/>
         </w:numPr>
       </w:pPr>
+      <w:proofErr w:type="spellStart"/>
       <w:r>
         <w:rPr>
           <w:b/>
@@ -2917,6 +4253,7 @@
         </w:rPr>
         <w:t>zzz.ttt</w:t>
       </w:r>
+      <w:proofErr w:type="spellEnd"/>
       <w:r>
         <w:t> : fichier de configuration de l'application...</w:t>
       </w:r>
@@ -2929,6 +4266,7 @@
           <w:numId w:val="7"/>
         </w:numPr>
       </w:pPr>
+      <w:proofErr w:type="spellStart"/>
       <w:r>
         <w:rPr>
           <w:b/>
@@ -2936,6 +4274,7 @@
         </w:rPr>
         <w:t>aaa</w:t>
       </w:r>
+      <w:proofErr w:type="spellEnd"/>
       <w:r>
         <w:t> : fichier de configuration de la ressources XXX</w:t>
       </w:r>
@@ -2966,8 +4305,13 @@
         <w:pStyle w:val="Titre4"/>
       </w:pPr>
       <w:r>
-        <w:t>Fichier xxx.yyy</w:t>
-      </w:r>
+        <w:t xml:space="preserve">Fichier </w:t>
+      </w:r>
+      <w:proofErr w:type="spellStart"/>
+      <w:r>
+        <w:t>xxx.yyy</w:t>
+      </w:r>
+      <w:proofErr w:type="spellEnd"/>
     </w:p>
     <w:p>
       <w:pPr>
@@ -2982,8 +4326,14 @@
         <w:pStyle w:val="Titre4"/>
       </w:pPr>
       <w:r>
-        <w:t>Fichier zzz.ttt</w:t>
-      </w:r>
+        <w:lastRenderedPageBreak/>
+        <w:t xml:space="preserve">Fichier </w:t>
+      </w:r>
+      <w:proofErr w:type="spellStart"/>
+      <w:r>
+        <w:t>zzz.ttt</w:t>
+      </w:r>
+      <w:proofErr w:type="spellEnd"/>
     </w:p>
     <w:p>
       <w:pPr>
@@ -3035,7 +4385,15 @@
         <w:pStyle w:val="Corpsdetexte"/>
       </w:pPr>
       <w:r>
-        <w:t>Afin de vérifier le bon déploiement des batches, faire ceci…</w:t>
+        <w:t xml:space="preserve">Afin de vérifier le bon déploiement des </w:t>
+      </w:r>
+      <w:proofErr w:type="spellStart"/>
+      <w:r>
+        <w:t>batches</w:t>
+      </w:r>
+      <w:proofErr w:type="spellEnd"/>
+      <w:r>
+        <w:t>, faire ceci…</w:t>
       </w:r>
     </w:p>
     <w:p>
@@ -3092,7 +4450,15 @@
         <w:pStyle w:val="Corpsdetexte"/>
       </w:pPr>
       <w:r>
-        <w:t>Le serveur d'application JOnAS doit être exécuté avec la variable d'environnement suivante définie au démarrage. Elle est nécessaire afin de récupérer le répertoire contenant les fichiers de configuration de l'application :</w:t>
+        <w:t xml:space="preserve">Le serveur d'application </w:t>
+      </w:r>
+      <w:proofErr w:type="spellStart"/>
+      <w:r>
+        <w:t>JOnAS</w:t>
+      </w:r>
+      <w:proofErr w:type="spellEnd"/>
+      <w:r>
+        <w:t xml:space="preserve"> doit être exécuté avec la variable d'environnement suivante définie au démarrage. Elle est nécessaire afin de récupérer le répertoire contenant les fichiers de configuration de l'application :</w:t>
       </w:r>
     </w:p>
     <w:p>
@@ -3114,8 +4480,33 @@
           <w:b/>
           <w:bCs/>
         </w:rPr>
-        <w:t>-Dcom.ocpizza.apps.conf=$home_application_conf_directory</w:t>
-      </w:r>
+        <w:t>-</w:t>
+      </w:r>
+      <w:proofErr w:type="spellStart"/>
+      <w:r>
+        <w:rPr>
+          <w:b/>
+          <w:bCs/>
+        </w:rPr>
+        <w:t>Dcom.ocpizza.apps.conf</w:t>
+      </w:r>
+      <w:proofErr w:type="spellEnd"/>
+      <w:r>
+        <w:rPr>
+          <w:b/>
+          <w:bCs/>
+        </w:rPr>
+        <w:t>=$</w:t>
+      </w:r>
+      <w:proofErr w:type="spellStart"/>
+      <w:r>
+        <w:rPr>
+          <w:b/>
+          <w:bCs/>
+        </w:rPr>
+        <w:t>home_application_conf_directory</w:t>
+      </w:r>
+      <w:proofErr w:type="spellEnd"/>
     </w:p>
     <w:p>
       <w:pPr>
@@ -3165,8 +4556,33 @@
           <w:b/>
           <w:bCs/>
         </w:rPr>
-        <w:t>$home_application_conf_directory/applicationX</w:t>
-      </w:r>
+        <w:t>$</w:t>
+      </w:r>
+      <w:proofErr w:type="spellStart"/>
+      <w:r>
+        <w:rPr>
+          <w:b/>
+          <w:bCs/>
+        </w:rPr>
+        <w:t>home_application_conf_directory</w:t>
+      </w:r>
+      <w:proofErr w:type="spellEnd"/>
+      <w:r>
+        <w:rPr>
+          <w:b/>
+          <w:bCs/>
+        </w:rPr>
+        <w:t>/</w:t>
+      </w:r>
+      <w:proofErr w:type="spellStart"/>
+      <w:r>
+        <w:rPr>
+          <w:b/>
+          <w:bCs/>
+        </w:rPr>
+        <w:t>applicationX</w:t>
+      </w:r>
+      <w:proofErr w:type="spellEnd"/>
     </w:p>
     <w:p>
       <w:pPr>
@@ -3193,8 +4609,13 @@
         <w:pStyle w:val="Titre4"/>
       </w:pPr>
       <w:r>
-        <w:t>Fichier xxx.yyy</w:t>
-      </w:r>
+        <w:t xml:space="preserve">Fichier </w:t>
+      </w:r>
+      <w:proofErr w:type="spellStart"/>
+      <w:r>
+        <w:t>xxx.yyy</w:t>
+      </w:r>
+      <w:proofErr w:type="spellEnd"/>
     </w:p>
     <w:p>
       <w:pPr>
@@ -3208,9 +4629,11 @@
       <w:pPr>
         <w:pStyle w:val="Titre3"/>
       </w:pPr>
+      <w:proofErr w:type="spellStart"/>
       <w:r>
         <w:t>DataSources</w:t>
       </w:r>
+      <w:proofErr w:type="spellEnd"/>
     </w:p>
     <w:p>
       <w:pPr>
@@ -3232,12 +4655,21 @@
       <w:r>
         <w:t xml:space="preserve">Le fichier de drivers </w:t>
       </w:r>
+      <w:proofErr w:type="spellStart"/>
       <w:r>
         <w:rPr>
           <w:b/>
           <w:bCs/>
         </w:rPr>
-        <w:t>postgresql (postgresql-9.2.x.)</w:t>
+        <w:t>postgresql</w:t>
+      </w:r>
+      <w:proofErr w:type="spellEnd"/>
+      <w:r>
+        <w:rPr>
+          <w:b/>
+          <w:bCs/>
+        </w:rPr>
+        <w:t xml:space="preserve"> (postgresql-9.2.x.)</w:t>
       </w:r>
       <w:r>
         <w:t xml:space="preserve"> doit être déposé dans le répertoire :</w:t>
@@ -3262,8 +4694,33 @@
           <w:b/>
           <w:bCs/>
         </w:rPr>
-        <w:t>$home_server/lib/ext</w:t>
-      </w:r>
+        <w:t>$</w:t>
+      </w:r>
+      <w:proofErr w:type="spellStart"/>
+      <w:r>
+        <w:rPr>
+          <w:b/>
+          <w:bCs/>
+        </w:rPr>
+        <w:t>home_server</w:t>
+      </w:r>
+      <w:proofErr w:type="spellEnd"/>
+      <w:r>
+        <w:rPr>
+          <w:b/>
+          <w:bCs/>
+        </w:rPr>
+        <w:t>/lib/</w:t>
+      </w:r>
+      <w:proofErr w:type="spellStart"/>
+      <w:r>
+        <w:rPr>
+          <w:b/>
+          <w:bCs/>
+        </w:rPr>
+        <w:t>ext</w:t>
+      </w:r>
+      <w:proofErr w:type="spellEnd"/>
     </w:p>
     <w:p>
       <w:pPr>
@@ -3337,9 +4794,11 @@
       <w:pPr>
         <w:pStyle w:val="Titre2"/>
       </w:pPr>
+      <w:proofErr w:type="spellStart"/>
       <w:r>
         <w:t>Batches</w:t>
       </w:r>
+      <w:proofErr w:type="spellEnd"/>
     </w:p>
     <w:p>
       <w:pPr>
@@ -3380,9 +4839,11 @@
       <w:pPr>
         <w:pStyle w:val="Titre2"/>
       </w:pPr>
+      <w:proofErr w:type="spellStart"/>
       <w:r>
         <w:t>Batches</w:t>
       </w:r>
+      <w:proofErr w:type="spellEnd"/>
     </w:p>
     <w:p>
       <w:pPr>
@@ -3472,6 +4933,185 @@
         <w:gridCol w:w="2099"/>
         <w:gridCol w:w="7767"/>
       </w:tblGrid>
+      <w:tr>
+        <w:tc>
+          <w:tcPr>
+            <w:tcW w:w="2099" w:type="dxa"/>
+            <w:tcBorders>
+              <w:top w:val="single" w:sz="2" w:space="0" w:color="000000"/>
+              <w:left w:val="single" w:sz="2" w:space="0" w:color="000000"/>
+              <w:bottom w:val="single" w:sz="2" w:space="0" w:color="000000"/>
+            </w:tcBorders>
+            <w:shd w:val="clear" w:color="auto" w:fill="auto"/>
+            <w:tcMar>
+              <w:left w:w="54" w:type="dxa"/>
+            </w:tcMar>
+          </w:tcPr>
+          <w:p>
+            <w:pPr>
+              <w:pStyle w:val="Contenudetableau"/>
+              <w:jc w:val="both"/>
+              <w:rPr>
+                <w:b/>
+                <w:bCs/>
+              </w:rPr>
+            </w:pPr>
+            <w:r>
+              <w:rPr>
+                <w:b/>
+                <w:bCs/>
+              </w:rPr>
+              <w:t>API</w:t>
+            </w:r>
+          </w:p>
+        </w:tc>
+        <w:tc>
+          <w:tcPr>
+            <w:tcW w:w="7767" w:type="dxa"/>
+            <w:tcBorders>
+              <w:top w:val="single" w:sz="2" w:space="0" w:color="000000"/>
+              <w:left w:val="single" w:sz="2" w:space="0" w:color="000000"/>
+              <w:bottom w:val="single" w:sz="2" w:space="0" w:color="000000"/>
+              <w:right w:val="single" w:sz="2" w:space="0" w:color="000000"/>
+            </w:tcBorders>
+            <w:shd w:val="clear" w:color="auto" w:fill="auto"/>
+            <w:tcMar>
+              <w:left w:w="54" w:type="dxa"/>
+            </w:tcMar>
+          </w:tcPr>
+          <w:p>
+            <w:pPr>
+              <w:pStyle w:val="Contenudetableau"/>
+              <w:jc w:val="both"/>
+            </w:pPr>
+            <w:r>
+              <w:t xml:space="preserve">Sigle anglais signifiant « Application </w:t>
+            </w:r>
+            <w:proofErr w:type="spellStart"/>
+            <w:r>
+              <w:t>Programming</w:t>
+            </w:r>
+            <w:proofErr w:type="spellEnd"/>
+            <w:r>
+              <w:t xml:space="preserve"> Interface », interface de programmation applicative en français. C’est une librairie de classes, fonctions et méthodes qui proposent un service WEB particulier. </w:t>
+            </w:r>
+          </w:p>
+        </w:tc>
+      </w:tr>
+      <w:tr>
+        <w:tc>
+          <w:tcPr>
+            <w:tcW w:w="2099" w:type="dxa"/>
+            <w:tcBorders>
+              <w:top w:val="single" w:sz="2" w:space="0" w:color="000000"/>
+              <w:left w:val="single" w:sz="2" w:space="0" w:color="000000"/>
+              <w:bottom w:val="single" w:sz="2" w:space="0" w:color="000000"/>
+            </w:tcBorders>
+            <w:shd w:val="clear" w:color="auto" w:fill="auto"/>
+            <w:tcMar>
+              <w:left w:w="54" w:type="dxa"/>
+            </w:tcMar>
+          </w:tcPr>
+          <w:p>
+            <w:pPr>
+              <w:pStyle w:val="Contenudetableau"/>
+              <w:jc w:val="both"/>
+              <w:rPr>
+                <w:b/>
+                <w:bCs/>
+              </w:rPr>
+            </w:pPr>
+            <w:r>
+              <w:rPr>
+                <w:b/>
+                <w:bCs/>
+              </w:rPr>
+              <w:t>BATCH</w:t>
+            </w:r>
+          </w:p>
+        </w:tc>
+        <w:tc>
+          <w:tcPr>
+            <w:tcW w:w="7767" w:type="dxa"/>
+            <w:tcBorders>
+              <w:top w:val="single" w:sz="2" w:space="0" w:color="000000"/>
+              <w:left w:val="single" w:sz="2" w:space="0" w:color="000000"/>
+              <w:bottom w:val="single" w:sz="2" w:space="0" w:color="000000"/>
+              <w:right w:val="single" w:sz="2" w:space="0" w:color="000000"/>
+            </w:tcBorders>
+            <w:shd w:val="clear" w:color="auto" w:fill="auto"/>
+            <w:tcMar>
+              <w:left w:w="54" w:type="dxa"/>
+            </w:tcMar>
+          </w:tcPr>
+          <w:p>
+            <w:pPr>
+              <w:pStyle w:val="Contenudetableau"/>
+              <w:jc w:val="both"/>
+            </w:pPr>
+            <w:r>
+              <w:t>Terme anglais utilisé en informatique. C’est un proche synonyme de « script informatique ». C’est donc un fichier exécutable par une machine qui contient des instructions rédigées par un humain. Selon sa rédaction, il peut à son tour demander l’exécution d’un ou plusieurs autres scripts, on parle donc de « batch ou script en cascade ».</w:t>
+            </w:r>
+          </w:p>
+        </w:tc>
+      </w:tr>
+      <w:tr>
+        <w:tc>
+          <w:tcPr>
+            <w:tcW w:w="2099" w:type="dxa"/>
+            <w:tcBorders>
+              <w:top w:val="single" w:sz="2" w:space="0" w:color="000000"/>
+              <w:left w:val="single" w:sz="2" w:space="0" w:color="000000"/>
+              <w:bottom w:val="single" w:sz="2" w:space="0" w:color="000000"/>
+            </w:tcBorders>
+            <w:shd w:val="clear" w:color="auto" w:fill="auto"/>
+            <w:tcMar>
+              <w:left w:w="54" w:type="dxa"/>
+            </w:tcMar>
+          </w:tcPr>
+          <w:p>
+            <w:pPr>
+              <w:pStyle w:val="Contenudetableau"/>
+              <w:jc w:val="both"/>
+              <w:rPr>
+                <w:b/>
+                <w:bCs/>
+              </w:rPr>
+            </w:pPr>
+            <w:r>
+              <w:rPr>
+                <w:b/>
+                <w:bCs/>
+              </w:rPr>
+              <w:t>DIGITAL OCEAN</w:t>
+            </w:r>
+          </w:p>
+        </w:tc>
+        <w:tc>
+          <w:tcPr>
+            <w:tcW w:w="7767" w:type="dxa"/>
+            <w:tcBorders>
+              <w:top w:val="single" w:sz="2" w:space="0" w:color="000000"/>
+              <w:left w:val="single" w:sz="2" w:space="0" w:color="000000"/>
+              <w:bottom w:val="single" w:sz="2" w:space="0" w:color="000000"/>
+              <w:right w:val="single" w:sz="2" w:space="0" w:color="000000"/>
+            </w:tcBorders>
+            <w:shd w:val="clear" w:color="auto" w:fill="auto"/>
+            <w:tcMar>
+              <w:left w:w="54" w:type="dxa"/>
+            </w:tcMar>
+          </w:tcPr>
+          <w:p>
+            <w:pPr>
+              <w:pStyle w:val="Contenudetableau"/>
+              <w:jc w:val="both"/>
+            </w:pPr>
+            <w:r>
+              <w:t xml:space="preserve">Fournisseur d’infrastructure cloud américain, hébergeur américain en d’autres termes dont le siège est basé à New York. La couverture en centre données occupe le monde entier. Cet hébergeur propose la plus part formule standard d’hébergement, du physique au virtuel.  </w:t>
+            </w:r>
+          </w:p>
+        </w:tc>
+      </w:tr>
       <w:tr>
         <w:tc>
           <w:tcPr>
@@ -3524,6 +5164,66 @@
           <w:tcPr>
             <w:tcW w:w="2099" w:type="dxa"/>
             <w:tcBorders>
+              <w:top w:val="single" w:sz="2" w:space="0" w:color="000000"/>
+              <w:left w:val="single" w:sz="2" w:space="0" w:color="000000"/>
+              <w:bottom w:val="single" w:sz="2" w:space="0" w:color="000000"/>
+            </w:tcBorders>
+            <w:shd w:val="clear" w:color="auto" w:fill="auto"/>
+            <w:tcMar>
+              <w:left w:w="54" w:type="dxa"/>
+            </w:tcMar>
+          </w:tcPr>
+          <w:p>
+            <w:pPr>
+              <w:pStyle w:val="Contenudetableau"/>
+              <w:jc w:val="both"/>
+              <w:rPr>
+                <w:b/>
+                <w:bCs/>
+              </w:rPr>
+            </w:pPr>
+            <w:r>
+              <w:rPr>
+                <w:b/>
+                <w:bCs/>
+              </w:rPr>
+              <w:t>WSGI</w:t>
+            </w:r>
+          </w:p>
+        </w:tc>
+        <w:tc>
+          <w:tcPr>
+            <w:tcW w:w="7767" w:type="dxa"/>
+            <w:tcBorders>
+              <w:top w:val="single" w:sz="2" w:space="0" w:color="000000"/>
+              <w:left w:val="single" w:sz="2" w:space="0" w:color="000000"/>
+              <w:bottom w:val="single" w:sz="2" w:space="0" w:color="000000"/>
+              <w:right w:val="single" w:sz="2" w:space="0" w:color="000000"/>
+            </w:tcBorders>
+            <w:shd w:val="clear" w:color="auto" w:fill="auto"/>
+            <w:tcMar>
+              <w:left w:w="54" w:type="dxa"/>
+            </w:tcMar>
+          </w:tcPr>
+          <w:p>
+            <w:pPr>
+              <w:pStyle w:val="Contenudetableau"/>
+              <w:tabs>
+                <w:tab w:val="left" w:pos="952"/>
+              </w:tabs>
+              <w:jc w:val="both"/>
+            </w:pPr>
+            <w:r>
+              <w:t>Sigle anglais signifiant « Web Server Gateway Interface ». C’est un type de serveur, voire une spécification qui définit une interface entre des serveurs et des applications web pour le langage Python.</w:t>
+            </w:r>
+          </w:p>
+        </w:tc>
+      </w:tr>
+      <w:tr>
+        <w:tc>
+          <w:tcPr>
+            <w:tcW w:w="2099" w:type="dxa"/>
+            <w:tcBorders>
               <w:left w:val="single" w:sz="2" w:space="0" w:color="000000"/>
               <w:bottom w:val="single" w:sz="2" w:space="0" w:color="000000"/>
             </w:tcBorders>
@@ -3571,8 +5271,8 @@
       </w:pPr>
     </w:p>
     <w:sectPr>
-      <w:headerReference w:type="default" r:id="rId8"/>
-      <w:footerReference w:type="default" r:id="rId9"/>
+      <w:headerReference w:type="default" r:id="rId15"/>
+      <w:footerReference w:type="default" r:id="rId16"/>
       <w:pgSz w:w="11906" w:h="16838"/>
       <w:pgMar w:top="2180" w:right="1134" w:bottom="1990" w:left="1134" w:header="1134" w:footer="1134" w:gutter="0"/>
       <w:cols w:space="720"/>
@@ -3682,6 +5382,7 @@
             </w:rPr>
             <w:t xml:space="preserve"> </w:t>
           </w:r>
+          <w:proofErr w:type="spellStart"/>
           <w:r>
             <w:rPr>
               <w:b/>
@@ -3709,6 +5410,7 @@
             </w:rPr>
             <w:t>ent</w:t>
           </w:r>
+          <w:proofErr w:type="spellEnd"/>
         </w:p>
       </w:tc>
       <w:tc>
@@ -3796,7 +5498,27 @@
               <w:sz w:val="16"/>
               <w:szCs w:val="16"/>
             </w:rPr>
-            <w:t>S.A.R.L. au capital de 1 000,00 € enregistrée au RCS de Xxxx – SIREN 999 999 999 – Code APE : 6202A</w:t>
+            <w:t xml:space="preserve">S.A.R.L. au capital de 1 000,00 € enregistrée au RCS de </w:t>
+          </w:r>
+          <w:proofErr w:type="spellStart"/>
+          <w:r>
+            <w:rPr>
+              <w:rFonts w:ascii="Open Sans Condensed Light" w:hAnsi="Open Sans Condensed Light"/>
+              <w:color w:val="363636"/>
+              <w:sz w:val="16"/>
+              <w:szCs w:val="16"/>
+            </w:rPr>
+            <w:t>Xxxx</w:t>
+          </w:r>
+          <w:proofErr w:type="spellEnd"/>
+          <w:r>
+            <w:rPr>
+              <w:rFonts w:ascii="Open Sans Condensed Light" w:hAnsi="Open Sans Condensed Light"/>
+              <w:color w:val="363636"/>
+              <w:sz w:val="16"/>
+              <w:szCs w:val="16"/>
+            </w:rPr>
+            <w:t xml:space="preserve"> – SIREN 999 999 999 – Code APE : 6202A</w:t>
           </w:r>
         </w:p>
       </w:tc>

</xml_diff>

<commit_message>
3rd commit - on master branch - Updating Projet_9_Dossier_d_exploitation_1.0.docx - Adding deploy process - Adding simulation bash scripts - Adding simulation django project OC_PIZZA
</commit_message>
<xml_diff>
--- a/Projet_9_Dossier_d_exploitation_1.0.docx
+++ b/Projet_9_Dossier_d_exploitation_1.0.docx
@@ -2542,6 +2542,9 @@
         <w:jc w:val="center"/>
       </w:pPr>
       <w:r>
+        <w:rPr>
+          <w:noProof/>
+        </w:rPr>
         <w:drawing>
           <wp:inline distT="0" distB="0" distL="0" distR="0" wp14:anchorId="7B532CF1" wp14:editId="40F0054C">
             <wp:extent cx="3627434" cy="1874682"/>
@@ -2777,6 +2780,9 @@
         <w:jc w:val="center"/>
       </w:pPr>
       <w:r>
+        <w:rPr>
+          <w:noProof/>
+        </w:rPr>
         <w:drawing>
           <wp:inline distT="0" distB="0" distL="0" distR="0" wp14:anchorId="512E7720" wp14:editId="7E9CE661">
             <wp:extent cx="3619814" cy="2430991"/>
@@ -2819,13 +2825,7 @@
         <w:pStyle w:val="Corpsdetexte"/>
       </w:pPr>
       <w:r>
-        <w:t xml:space="preserve">Le tableau ci-dessous reprend la description technique du serveur </w:t>
-      </w:r>
-      <w:r>
-        <w:t>d’application web</w:t>
-      </w:r>
-      <w:r>
-        <w:t>.</w:t>
+        <w:t>Le tableau ci-dessous reprend la description technique du serveur d’application web.</w:t>
       </w:r>
     </w:p>
     <w:p>
@@ -2834,6 +2834,9 @@
         <w:jc w:val="center"/>
       </w:pPr>
       <w:r>
+        <w:rPr>
+          <w:noProof/>
+        </w:rPr>
         <w:drawing>
           <wp:inline distT="0" distB="0" distL="0" distR="0" wp14:anchorId="06B8E663" wp14:editId="7E6B102B">
             <wp:extent cx="3627434" cy="2598645"/>
@@ -3143,10 +3146,7 @@
         <w:pStyle w:val="Corpsdetexte"/>
       </w:pPr>
       <w:r>
-        <w:t>Le</w:t>
-      </w:r>
-      <w:r>
-        <w:t xml:space="preserve">s </w:t>
+        <w:t xml:space="preserve">Les </w:t>
       </w:r>
       <w:proofErr w:type="spellStart"/>
       <w:r>
@@ -3231,7 +3231,7 @@
         <w:t>utilise</w:t>
       </w:r>
       <w:r>
-        <w:t xml:space="preserve"> de </w:t>
+        <w:t xml:space="preserve"> </w:t>
       </w:r>
       <w:r>
         <w:t>trois</w:t>
@@ -3314,10 +3314,7 @@
       </w:r>
       <w:proofErr w:type="spellEnd"/>
       <w:r>
-        <w:t xml:space="preserve"> monétique</w:t>
-      </w:r>
-      <w:r>
-        <w:t>.</w:t>
+        <w:t xml:space="preserve"> monétique.</w:t>
       </w:r>
     </w:p>
     <w:p>
@@ -3326,6 +3323,9 @@
         <w:jc w:val="center"/>
       </w:pPr>
       <w:r>
+        <w:rPr>
+          <w:noProof/>
+        </w:rPr>
         <w:drawing>
           <wp:inline distT="0" distB="0" distL="0" distR="0" wp14:anchorId="7D2EC939" wp14:editId="06EA796F">
             <wp:extent cx="3772227" cy="960203"/>
@@ -3368,30 +3368,15 @@
         <w:pStyle w:val="Corpsdetexte"/>
       </w:pPr>
       <w:r>
-        <w:t>Le tableau ci-dessous reprend la description technique d</w:t>
-      </w:r>
-      <w:r>
-        <w:t>es</w:t>
-      </w:r>
-      <w:r>
-        <w:t xml:space="preserve"> </w:t>
+        <w:t xml:space="preserve">Le tableau ci-dessous reprend la description technique des </w:t>
       </w:r>
       <w:proofErr w:type="spellStart"/>
       <w:r>
-        <w:t>web-service</w:t>
-      </w:r>
-      <w:r>
-        <w:t>s</w:t>
+        <w:t>web-services</w:t>
       </w:r>
       <w:proofErr w:type="spellEnd"/>
       <w:r>
-        <w:t xml:space="preserve"> </w:t>
-      </w:r>
-      <w:r>
-        <w:t>d’authentification</w:t>
-      </w:r>
-      <w:r>
-        <w:t>.</w:t>
+        <w:t xml:space="preserve"> d’authentification.</w:t>
       </w:r>
     </w:p>
     <w:p>
@@ -3400,6 +3385,9 @@
         <w:jc w:val="center"/>
       </w:pPr>
       <w:r>
+        <w:rPr>
+          <w:noProof/>
+        </w:rPr>
         <w:drawing>
           <wp:inline distT="0" distB="0" distL="0" distR="0" wp14:anchorId="316D4AA1" wp14:editId="21F50D5A">
             <wp:extent cx="3772227" cy="1889924"/>
@@ -3526,20 +3514,61 @@
         <w:pStyle w:val="Corpsdetexte"/>
       </w:pPr>
       <w:r>
-        <w:t xml:space="preserve">La procédure de déploiement suivante doit être respectée, afin de garantir le bon déploiement du site web PIZZA OC. </w:t>
-      </w:r>
-    </w:p>
-    <w:p>
-      <w:pPr>
-        <w:pStyle w:val="Corpsdetexte"/>
-        <w:rPr>
+        <w:t xml:space="preserve">La procédure de déploiement suivante doit être respectée, afin de garantir le bon déploiement du site web </w:t>
+      </w:r>
+      <w:r>
+        <w:rPr>
+          <w:b/>
+          <w:bCs/>
+        </w:rPr>
+        <w:t>OC PIZZA</w:t>
+      </w:r>
+      <w:r>
+        <w:t xml:space="preserve">. </w:t>
+      </w:r>
+    </w:p>
+    <w:p>
+      <w:pPr>
+        <w:pStyle w:val="Corpsdetexte"/>
+        <w:rPr>
+          <w:b/>
+          <w:bCs/>
+          <w:i/>
+          <w:iCs/>
+          <w:sz w:val="16"/>
+          <w:szCs w:val="16"/>
           <w:u w:val="single"/>
         </w:rPr>
       </w:pPr>
       <w:r>
+        <w:t xml:space="preserve">A l’état initial, l’ensemble de la solution se trouve sur GITHUB à l’adresse : </w:t>
+      </w:r>
+      <w:hyperlink r:id="rId14" w:history="1">
+        <w:r>
+          <w:rPr>
+            <w:rStyle w:val="Lienhypertexte"/>
+            <w:b/>
+            <w:bCs/>
+            <w:i/>
+            <w:iCs/>
+            <w:sz w:val="16"/>
+            <w:szCs w:val="16"/>
+          </w:rPr>
+          <w:t>https://github.com/StephenAOGOLO/P9_Documentez_votre_systeme_de_gestion_de_pizzeria.git</w:t>
+        </w:r>
+      </w:hyperlink>
+    </w:p>
+    <w:p>
+      <w:pPr>
+        <w:pStyle w:val="Corpsdetexte"/>
         <w:rPr>
           <w:u w:val="single"/>
         </w:rPr>
+      </w:pPr>
+      <w:r>
+        <w:rPr>
+          <w:u w:val="single"/>
+        </w:rPr>
         <w:t>Les étapes</w:t>
       </w:r>
       <w:r>
@@ -3557,6 +3586,9 @@
         <w:t>Le site web</w:t>
       </w:r>
       <w:r>
+        <w:t xml:space="preserve"> de type</w:t>
+      </w:r>
+      <w:r>
         <w:t xml:space="preserve"> DJANGO</w:t>
       </w:r>
       <w:r>
@@ -3632,69 +3664,42 @@
         <w:pStyle w:val="Corpsdetexte"/>
       </w:pPr>
       <w:r>
-        <w:t>Le déploiement du site web PIZZA OC est semi-automatique. Il s’appuie sur l’exécution de plusieurs scripts partiellement rédigés nécessitant des précisions complémentaires. Il y a quatre scripts ou artefacts à configurer avant quelle ne soient utilisées pour le déploiement du site :</w:t>
-      </w:r>
-    </w:p>
-    <w:p>
-      <w:pPr>
-        <w:pStyle w:val="Corpsdetexte"/>
-        <w:numPr>
-          <w:ilvl w:val="0"/>
-          <w:numId w:val="9"/>
-        </w:numPr>
-      </w:pPr>
-      <w:r>
-        <w:t>ubuntu-scripts.sh</w:t>
-      </w:r>
-    </w:p>
-    <w:p>
-      <w:pPr>
-        <w:pStyle w:val="Corpsdetexte"/>
-        <w:numPr>
-          <w:ilvl w:val="0"/>
-          <w:numId w:val="9"/>
-        </w:numPr>
-      </w:pPr>
-      <w:r>
-        <w:t>postgresql-scripts.sh</w:t>
-      </w:r>
-    </w:p>
-    <w:p>
-      <w:pPr>
-        <w:pStyle w:val="Corpsdetexte"/>
-        <w:numPr>
-          <w:ilvl w:val="0"/>
-          <w:numId w:val="9"/>
-        </w:numPr>
-      </w:pPr>
-      <w:r>
-        <w:t>gunicorn-scripts.sh</w:t>
-      </w:r>
-    </w:p>
-    <w:p>
-      <w:pPr>
-        <w:pStyle w:val="Corpsdetexte"/>
-        <w:numPr>
-          <w:ilvl w:val="0"/>
-          <w:numId w:val="9"/>
-        </w:numPr>
-      </w:pPr>
-      <w:r>
-        <w:t>ngnix-scripts.sh</w:t>
-      </w:r>
-    </w:p>
-    <w:p>
-      <w:pPr>
-        <w:pStyle w:val="Corpsdetexte"/>
-      </w:pPr>
-      <w:r>
-        <w:t>Ces artefacts seront exécutés selon dans l’ordre précis ci-dessous :</w:t>
-      </w:r>
-    </w:p>
-    <w:p>
-      <w:pPr>
-        <w:pStyle w:val="Corpsdetexte"/>
-      </w:pPr>
+        <w:t xml:space="preserve">Le déploiement du site web </w:t>
+      </w:r>
+      <w:r>
+        <w:rPr>
+          <w:b/>
+          <w:bCs/>
+        </w:rPr>
+        <w:t>OC PIZZA</w:t>
+      </w:r>
+      <w:r>
+        <w:t xml:space="preserve"> est semi-automatique. Il s’appuie sur l’exécution de plusieurs scripts partiellement rédigés nécessitant des précisions complémentaires. Il y a </w:t>
+      </w:r>
+      <w:r>
+        <w:t>six</w:t>
+      </w:r>
+      <w:r>
+        <w:t xml:space="preserve"> scripts ou artefacts à configurer avant qu</w:t>
+      </w:r>
+      <w:r>
+        <w:t>’</w:t>
+      </w:r>
+      <w:r>
+        <w:t>elle</w:t>
+      </w:r>
+      <w:r>
+        <w:t>s</w:t>
+      </w:r>
+      <w:r>
+        <w:t xml:space="preserve"> ne soient utilisées pour le déploiement</w:t>
+      </w:r>
+      <w:r>
+        <w:t xml:space="preserve"> semi-automatique</w:t>
+      </w:r>
+      <w:r>
+        <w:t xml:space="preserve"> du site :</w:t>
+      </w:r>
     </w:p>
     <w:p>
       <w:pPr>
@@ -3702,11 +3707,14 @@
         <w:jc w:val="center"/>
       </w:pPr>
       <w:r>
+        <w:rPr>
+          <w:noProof/>
+        </w:rPr>
         <w:drawing>
-          <wp:inline distT="0" distB="0" distL="0" distR="0" wp14:anchorId="5E763DAE" wp14:editId="08C050CA">
-            <wp:extent cx="6120130" cy="853440"/>
-            <wp:effectExtent l="0" t="0" r="0" b="3810"/>
-            <wp:docPr id="10" name="Image 10"/>
+          <wp:inline distT="0" distB="0" distL="0" distR="0" wp14:anchorId="71D72AD8" wp14:editId="66938C10">
+            <wp:extent cx="1386960" cy="1181202"/>
+            <wp:effectExtent l="0" t="0" r="3810" b="0"/>
+            <wp:docPr id="9" name="Image 9"/>
             <wp:cNvGraphicFramePr>
               <a:graphicFrameLocks xmlns:a="http://schemas.openxmlformats.org/drawingml/2006/main" noChangeAspect="1"/>
             </wp:cNvGraphicFramePr>
@@ -3718,7 +3726,7 @@
                     <pic:cNvPicPr/>
                   </pic:nvPicPr>
                   <pic:blipFill>
-                    <a:blip r:embed="rId14"/>
+                    <a:blip r:embed="rId15"/>
                     <a:stretch>
                       <a:fillRect/>
                     </a:stretch>
@@ -3726,7 +3734,7 @@
                   <pic:spPr>
                     <a:xfrm>
                       <a:off x="0" y="0"/>
-                      <a:ext cx="6120130" cy="853440"/>
+                      <a:ext cx="1386960" cy="1181202"/>
                     </a:xfrm>
                     <a:prstGeom prst="rect">
                       <a:avLst/>
@@ -3742,6 +3750,71 @@
     <w:p>
       <w:pPr>
         <w:pStyle w:val="Corpsdetexte"/>
+      </w:pPr>
+      <w:r>
+        <w:t>Ces artefacts seront exécutés dans l’ordre précis</w:t>
+      </w:r>
+      <w:r>
+        <w:t xml:space="preserve"> illustré</w:t>
+      </w:r>
+      <w:r>
+        <w:t xml:space="preserve"> ci-dessous :</w:t>
+      </w:r>
+    </w:p>
+    <w:p>
+      <w:pPr>
+        <w:pStyle w:val="Corpsdetexte"/>
+      </w:pPr>
+    </w:p>
+    <w:p>
+      <w:pPr>
+        <w:pStyle w:val="Corpsdetexte"/>
+        <w:jc w:val="center"/>
+      </w:pPr>
+      <w:r>
+        <w:rPr>
+          <w:noProof/>
+        </w:rPr>
+        <w:drawing>
+          <wp:inline distT="0" distB="0" distL="0" distR="0" wp14:anchorId="3CF14296" wp14:editId="20D60529">
+            <wp:extent cx="6120130" cy="598170"/>
+            <wp:effectExtent l="0" t="0" r="0" b="0"/>
+            <wp:docPr id="11" name="Image 11"/>
+            <wp:cNvGraphicFramePr>
+              <a:graphicFrameLocks xmlns:a="http://schemas.openxmlformats.org/drawingml/2006/main" noChangeAspect="1"/>
+            </wp:cNvGraphicFramePr>
+            <a:graphic xmlns:a="http://schemas.openxmlformats.org/drawingml/2006/main">
+              <a:graphicData uri="http://schemas.openxmlformats.org/drawingml/2006/picture">
+                <pic:pic xmlns:pic="http://schemas.openxmlformats.org/drawingml/2006/picture">
+                  <pic:nvPicPr>
+                    <pic:cNvPr id="1" name=""/>
+                    <pic:cNvPicPr/>
+                  </pic:nvPicPr>
+                  <pic:blipFill>
+                    <a:blip r:embed="rId16"/>
+                    <a:stretch>
+                      <a:fillRect/>
+                    </a:stretch>
+                  </pic:blipFill>
+                  <pic:spPr>
+                    <a:xfrm>
+                      <a:off x="0" y="0"/>
+                      <a:ext cx="6120130" cy="598170"/>
+                    </a:xfrm>
+                    <a:prstGeom prst="rect">
+                      <a:avLst/>
+                    </a:prstGeom>
+                  </pic:spPr>
+                </pic:pic>
+              </a:graphicData>
+            </a:graphic>
+          </wp:inline>
+        </w:drawing>
+      </w:r>
+    </w:p>
+    <w:p>
+      <w:pPr>
+        <w:pStyle w:val="Corpsdetexte"/>
         <w:jc w:val="left"/>
       </w:pPr>
       <w:r>
@@ -3765,29 +3838,104 @@
         <w:pStyle w:val="Corpsdetexte"/>
         <w:jc w:val="left"/>
       </w:pPr>
+      <w:r>
+        <w:lastRenderedPageBreak/>
+        <w:t xml:space="preserve">L’exécution des </w:t>
+      </w:r>
+      <w:r>
+        <w:t>six</w:t>
+      </w:r>
+      <w:r>
+        <w:t xml:space="preserve"> scripts cités précédemment est géré par un gestionnaire de déploiement « </w:t>
+      </w:r>
+      <w:proofErr w:type="spellStart"/>
+      <w:r>
+        <w:t>deploy_engine</w:t>
+      </w:r>
+      <w:proofErr w:type="spellEnd"/>
+      <w:r>
+        <w:t xml:space="preserve"> ». Il assure la configuration et l’installation générale des étapes de déploiement. </w:t>
+      </w:r>
+    </w:p>
+    <w:p>
+      <w:pPr>
+        <w:pStyle w:val="Corpsdetexte"/>
+        <w:jc w:val="left"/>
+      </w:pPr>
+      <w:r>
+        <w:rPr>
+          <w:noProof/>
+        </w:rPr>
+        <w:drawing>
+          <wp:inline distT="0" distB="0" distL="0" distR="0" wp14:anchorId="6000666D" wp14:editId="130849A1">
+            <wp:extent cx="6120130" cy="1982470"/>
+            <wp:effectExtent l="0" t="0" r="0" b="0"/>
+            <wp:docPr id="12" name="Image 12"/>
+            <wp:cNvGraphicFramePr>
+              <a:graphicFrameLocks xmlns:a="http://schemas.openxmlformats.org/drawingml/2006/main" noChangeAspect="1"/>
+            </wp:cNvGraphicFramePr>
+            <a:graphic xmlns:a="http://schemas.openxmlformats.org/drawingml/2006/main">
+              <a:graphicData uri="http://schemas.openxmlformats.org/drawingml/2006/picture">
+                <pic:pic xmlns:pic="http://schemas.openxmlformats.org/drawingml/2006/picture">
+                  <pic:nvPicPr>
+                    <pic:cNvPr id="1" name=""/>
+                    <pic:cNvPicPr/>
+                  </pic:nvPicPr>
+                  <pic:blipFill>
+                    <a:blip r:embed="rId17"/>
+                    <a:stretch>
+                      <a:fillRect/>
+                    </a:stretch>
+                  </pic:blipFill>
+                  <pic:spPr>
+                    <a:xfrm>
+                      <a:off x="0" y="0"/>
+                      <a:ext cx="6120130" cy="1982470"/>
+                    </a:xfrm>
+                    <a:prstGeom prst="rect">
+                      <a:avLst/>
+                    </a:prstGeom>
+                  </pic:spPr>
+                </pic:pic>
+              </a:graphicData>
+            </a:graphic>
+          </wp:inline>
+        </w:drawing>
+      </w:r>
     </w:p>
     <w:p>
       <w:pPr>
         <w:pStyle w:val="Titre3"/>
       </w:pPr>
       <w:r>
-        <w:lastRenderedPageBreak/>
         <w:t>Artefacts</w:t>
       </w:r>
     </w:p>
     <w:p>
       <w:pPr>
         <w:pStyle w:val="Corpsdetexte"/>
-      </w:pPr>
-      <w:r>
+        <w:rPr>
+          <w:color w:val="FF0000"/>
+        </w:rPr>
+      </w:pPr>
+      <w:r>
+        <w:rPr>
+          <w:color w:val="FF0000"/>
+        </w:rPr>
         <w:t xml:space="preserve">Les </w:t>
       </w:r>
       <w:proofErr w:type="spellStart"/>
       <w:r>
+        <w:rPr>
+          <w:color w:val="FF0000"/>
+        </w:rPr>
         <w:t>batches</w:t>
       </w:r>
       <w:proofErr w:type="spellEnd"/>
       <w:r>
+        <w:rPr>
+          <w:color w:val="FF0000"/>
+        </w:rPr>
         <w:t xml:space="preserve"> de l’application Xxx sont construits sous la forme d'une archive ZIP contenant les répertoires :</w:t>
       </w:r>
     </w:p>
@@ -3798,19 +3946,31 @@
           <w:ilvl w:val="0"/>
           <w:numId w:val="6"/>
         </w:numPr>
-      </w:pPr>
+        <w:rPr>
+          <w:color w:val="FF0000"/>
+        </w:rPr>
+      </w:pPr>
+      <w:proofErr w:type="gramStart"/>
       <w:r>
         <w:rPr>
           <w:b/>
           <w:bCs/>
+          <w:color w:val="FF0000"/>
         </w:rPr>
         <w:t>bin</w:t>
       </w:r>
-      <w:r>
+      <w:proofErr w:type="gramEnd"/>
+      <w:r>
+        <w:rPr>
+          <w:color w:val="FF0000"/>
+        </w:rPr>
         <w:t xml:space="preserve"> : les scripts SH de lancement des différents </w:t>
       </w:r>
       <w:proofErr w:type="spellStart"/>
       <w:r>
+        <w:rPr>
+          <w:color w:val="FF0000"/>
+        </w:rPr>
         <w:t>batches</w:t>
       </w:r>
       <w:proofErr w:type="spellEnd"/>
@@ -3822,15 +3982,24 @@
           <w:ilvl w:val="0"/>
           <w:numId w:val="6"/>
         </w:numPr>
-      </w:pPr>
+        <w:rPr>
+          <w:color w:val="FF0000"/>
+        </w:rPr>
+      </w:pPr>
+      <w:proofErr w:type="gramStart"/>
       <w:r>
         <w:rPr>
           <w:b/>
           <w:bCs/>
+          <w:color w:val="FF0000"/>
         </w:rPr>
         <w:t>conf</w:t>
       </w:r>
-      <w:r>
+      <w:proofErr w:type="gramEnd"/>
+      <w:r>
+        <w:rPr>
+          <w:color w:val="FF0000"/>
+        </w:rPr>
         <w:t xml:space="preserve"> : les fichiers de configuration</w:t>
       </w:r>
     </w:p>
@@ -3841,38 +4010,58 @@
           <w:ilvl w:val="0"/>
           <w:numId w:val="6"/>
         </w:numPr>
+        <w:rPr>
+          <w:color w:val="FF0000"/>
+        </w:rPr>
       </w:pPr>
       <w:r>
         <w:rPr>
           <w:b/>
           <w:bCs/>
+          <w:color w:val="FF0000"/>
         </w:rPr>
         <w:t>...</w:t>
       </w:r>
       <w:r>
+        <w:rPr>
+          <w:color w:val="FF0000"/>
+        </w:rPr>
         <w:t xml:space="preserve"> : ...</w:t>
       </w:r>
     </w:p>
     <w:p>
       <w:pPr>
         <w:pStyle w:val="Corpsdetexte"/>
-      </w:pPr>
-    </w:p>
-    <w:p>
-      <w:pPr>
-        <w:pStyle w:val="Corpsdetexte"/>
-      </w:pPr>
-      <w:r>
+        <w:rPr>
+          <w:color w:val="FF0000"/>
+        </w:rPr>
+      </w:pPr>
+    </w:p>
+    <w:p>
+      <w:pPr>
+        <w:pStyle w:val="Corpsdetexte"/>
+        <w:rPr>
+          <w:color w:val="FF0000"/>
+        </w:rPr>
+      </w:pPr>
+      <w:r>
+        <w:rPr>
+          <w:color w:val="FF0000"/>
+        </w:rPr>
         <w:t xml:space="preserve">Extraire l'archive </w:t>
       </w:r>
       <w:r>
         <w:rPr>
           <w:b/>
           <w:bCs/>
+          <w:color w:val="FF0000"/>
         </w:rPr>
         <w:t>XXX.zip</w:t>
       </w:r>
       <w:r>
+        <w:rPr>
+          <w:color w:val="FF0000"/>
+        </w:rPr>
         <w:t xml:space="preserve"> dans le répertoire :</w:t>
       </w:r>
     </w:p>
@@ -3888,12 +4077,14 @@
         <w:rPr>
           <w:b/>
           <w:bCs/>
+          <w:color w:val="FF0000"/>
         </w:rPr>
       </w:pPr>
       <w:r>
         <w:rPr>
           <w:b/>
           <w:bCs/>
+          <w:color w:val="FF0000"/>
         </w:rPr>
         <w:t>/xxx/</w:t>
       </w:r>
@@ -3902,6 +4093,7 @@
         <w:rPr>
           <w:b/>
           <w:bCs/>
+          <w:color w:val="FF0000"/>
         </w:rPr>
         <w:t>yyy</w:t>
       </w:r>
@@ -3910,26 +4102,52 @@
     <w:p>
       <w:pPr>
         <w:pStyle w:val="Corpsdetexte"/>
-      </w:pPr>
-      <w:r>
+        <w:rPr>
+          <w:color w:val="FF0000"/>
+        </w:rPr>
+      </w:pPr>
+      <w:r>
+        <w:rPr>
+          <w:color w:val="FF0000"/>
+        </w:rPr>
         <w:t xml:space="preserve">Positionner les droits d'exécution sur les scripts SH de lancement des </w:t>
       </w:r>
       <w:proofErr w:type="spellStart"/>
       <w:r>
+        <w:rPr>
+          <w:color w:val="FF0000"/>
+        </w:rPr>
         <w:t>batches</w:t>
       </w:r>
       <w:proofErr w:type="spellEnd"/>
       <w:r>
+        <w:rPr>
+          <w:color w:val="FF0000"/>
+        </w:rPr>
         <w:t>.</w:t>
       </w:r>
     </w:p>
     <w:p>
       <w:pPr>
         <w:pStyle w:val="Corpsdetexte"/>
-      </w:pPr>
-      <w:r>
+        <w:rPr>
+          <w:color w:val="FF0000"/>
+        </w:rPr>
+      </w:pPr>
+      <w:r>
+        <w:rPr>
+          <w:color w:val="FF0000"/>
+        </w:rPr>
         <w:t>….</w:t>
       </w:r>
+    </w:p>
+    <w:p>
+      <w:pPr>
+        <w:pStyle w:val="Corpsdetexte"/>
+        <w:rPr>
+          <w:color w:val="FF0000"/>
+        </w:rPr>
+      </w:pPr>
     </w:p>
     <w:p>
       <w:pPr>
@@ -4089,9 +4307,11 @@
               <w:pStyle w:val="Contenudetableau"/>
               <w:jc w:val="center"/>
             </w:pPr>
+            <w:proofErr w:type="gramStart"/>
             <w:r>
               <w:t>non</w:t>
             </w:r>
+            <w:proofErr w:type="gramEnd"/>
           </w:p>
         </w:tc>
         <w:tc>
@@ -4205,6 +4425,7 @@
         <w:pStyle w:val="Titre3"/>
       </w:pPr>
       <w:r>
+        <w:lastRenderedPageBreak/>
         <w:t>Configuration</w:t>
       </w:r>
     </w:p>
@@ -4267,6 +4488,7 @@
         </w:numPr>
       </w:pPr>
       <w:proofErr w:type="spellStart"/>
+      <w:proofErr w:type="gramStart"/>
       <w:r>
         <w:rPr>
           <w:b/>
@@ -4275,6 +4497,7 @@
         <w:t>aaa</w:t>
       </w:r>
       <w:proofErr w:type="spellEnd"/>
+      <w:proofErr w:type="gramEnd"/>
       <w:r>
         <w:t> : fichier de configuration de la ressources XXX</w:t>
       </w:r>
@@ -4326,7 +4549,6 @@
         <w:pStyle w:val="Titre4"/>
       </w:pPr>
       <w:r>
-        <w:lastRenderedPageBreak/>
         <w:t xml:space="preserve">Fichier </w:t>
       </w:r>
       <w:proofErr w:type="spellStart"/>
@@ -4483,12 +4705,21 @@
         <w:t>-</w:t>
       </w:r>
       <w:proofErr w:type="spellStart"/>
+      <w:proofErr w:type="gramStart"/>
       <w:r>
         <w:rPr>
           <w:b/>
           <w:bCs/>
         </w:rPr>
-        <w:t>Dcom.ocpizza.apps.conf</w:t>
+        <w:t>Dcom.ocpizza.apps</w:t>
+      </w:r>
+      <w:proofErr w:type="gramEnd"/>
+      <w:r>
+        <w:rPr>
+          <w:b/>
+          <w:bCs/>
+        </w:rPr>
+        <w:t>.conf</w:t>
       </w:r>
       <w:proofErr w:type="spellEnd"/>
       <w:r>
@@ -4669,7 +4900,23 @@
           <w:b/>
           <w:bCs/>
         </w:rPr>
-        <w:t xml:space="preserve"> (postgresql-9.2.x.)</w:t>
+        <w:t xml:space="preserve"> (postgresql-9.</w:t>
+      </w:r>
+      <w:proofErr w:type="gramStart"/>
+      <w:r>
+        <w:rPr>
+          <w:b/>
+          <w:bCs/>
+        </w:rPr>
+        <w:t>2.x.</w:t>
+      </w:r>
+      <w:proofErr w:type="gramEnd"/>
+      <w:r>
+        <w:rPr>
+          <w:b/>
+          <w:bCs/>
+        </w:rPr>
+        <w:t>)</w:t>
       </w:r>
       <w:r>
         <w:t xml:space="preserve"> doit être déposé dans le répertoire :</w:t>
@@ -5107,7 +5354,15 @@
               <w:jc w:val="both"/>
             </w:pPr>
             <w:r>
-              <w:t xml:space="preserve">Fournisseur d’infrastructure cloud américain, hébergeur américain en d’autres termes dont le siège est basé à New York. La couverture en centre données occupe le monde entier. Cet hébergeur propose la plus part formule standard d’hébergement, du physique au virtuel.  </w:t>
+              <w:t xml:space="preserve">Fournisseur d’infrastructure cloud américain, hébergeur américain en d’autres termes dont le siège est basé à New York. La couverture en centre données occupe le monde entier. Cet hébergeur propose la </w:t>
+            </w:r>
+            <w:proofErr w:type="gramStart"/>
+            <w:r>
+              <w:t>plus part</w:t>
+            </w:r>
+            <w:proofErr w:type="gramEnd"/>
+            <w:r>
+              <w:t xml:space="preserve"> formule standard d’hébergement, du physique au virtuel.  </w:t>
             </w:r>
           </w:p>
         </w:tc>
@@ -5271,8 +5526,8 @@
       </w:pPr>
     </w:p>
     <w:sectPr>
-      <w:headerReference w:type="default" r:id="rId15"/>
-      <w:footerReference w:type="default" r:id="rId16"/>
+      <w:headerReference w:type="default" r:id="rId18"/>
+      <w:footerReference w:type="default" r:id="rId19"/>
       <w:pgSz w:w="11906" w:h="16838"/>
       <w:pgMar w:top="2180" w:right="1134" w:bottom="1990" w:left="1134" w:header="1134" w:footer="1134" w:gutter="0"/>
       <w:cols w:space="720"/>
@@ -8161,6 +8416,29 @@
       </w:tcPr>
     </w:tblStylePr>
   </w:style>
+  <w:style w:type="character" w:styleId="Lienhypertexte">
+    <w:name w:val="Hyperlink"/>
+    <w:basedOn w:val="Policepardfaut"/>
+    <w:uiPriority w:val="99"/>
+    <w:unhideWhenUsed/>
+    <w:rsid w:val="007B441E"/>
+    <w:rPr>
+      <w:color w:val="0563C1" w:themeColor="hyperlink"/>
+      <w:u w:val="single"/>
+    </w:rPr>
+  </w:style>
+  <w:style w:type="character" w:styleId="Mentionnonrsolue">
+    <w:name w:val="Unresolved Mention"/>
+    <w:basedOn w:val="Policepardfaut"/>
+    <w:uiPriority w:val="99"/>
+    <w:semiHidden/>
+    <w:unhideWhenUsed/>
+    <w:rsid w:val="007B441E"/>
+    <w:rPr>
+      <w:color w:val="605E5C"/>
+      <w:shd w:val="clear" w:color="auto" w:fill="E1DFDD"/>
+    </w:rPr>
+  </w:style>
 </w:styles>
 </file>
 

</xml_diff>